<commit_message>
update the Draft report
</commit_message>
<xml_diff>
--- a/DraftReport.docx
+++ b/DraftReport.docx
@@ -1,6 +1,6 @@
 
 <file path=word/document.xml><?xml version="1.0" encoding="utf-8"?>
-<w:document xmlns:wpc="http://schemas.microsoft.com/office/word/2010/wordprocessingCanvas" xmlns:cx="http://schemas.microsoft.com/office/drawing/2014/chartex" xmlns:cx1="http://schemas.microsoft.com/office/drawing/2015/9/8/chartex" xmlns:mc="http://schemas.openxmlformats.org/markup-compatibility/2006" xmlns:o="urn:schemas-microsoft-com:office:office" xmlns:r="http://schemas.openxmlformats.org/officeDocument/2006/relationships" xmlns:m="http://schemas.openxmlformats.org/officeDocument/2006/math" xmlns:v="urn:schemas-microsoft-com:vml" xmlns:wp14="http://schemas.microsoft.com/office/word/2010/wordprocessingDrawing" xmlns:wp="http://schemas.openxmlformats.org/drawingml/2006/wordprocessingDrawing" xmlns:w10="urn:schemas-microsoft-com:office:word" xmlns:w="http://schemas.openxmlformats.org/wordprocessingml/2006/main" xmlns:w14="http://schemas.microsoft.com/office/word/2010/wordml" xmlns:w15="http://schemas.microsoft.com/office/word/2012/wordml" xmlns:w16se="http://schemas.microsoft.com/office/word/2015/wordml/symex" xmlns:wpg="http://schemas.microsoft.com/office/word/2010/wordprocessingGroup" xmlns:wpi="http://schemas.microsoft.com/office/word/2010/wordprocessingInk" xmlns:wne="http://schemas.microsoft.com/office/word/2006/wordml" xmlns:wps="http://schemas.microsoft.com/office/word/2010/wordprocessingShape" mc:Ignorable="w14 w15 w16se wp14">
+<w:document xmlns:wpc="http://schemas.microsoft.com/office/word/2010/wordprocessingCanvas" xmlns:cx="http://schemas.microsoft.com/office/drawing/2014/chartex" xmlns:cx1="http://schemas.microsoft.com/office/drawing/2015/9/8/chartex" xmlns:cx2="http://schemas.microsoft.com/office/drawing/2015/10/21/chartex" xmlns:cx3="http://schemas.microsoft.com/office/drawing/2016/5/9/chartex" xmlns:cx4="http://schemas.microsoft.com/office/drawing/2016/5/10/chartex" xmlns:cx5="http://schemas.microsoft.com/office/drawing/2016/5/11/chartex" xmlns:cx6="http://schemas.microsoft.com/office/drawing/2016/5/12/chartex" xmlns:cx7="http://schemas.microsoft.com/office/drawing/2016/5/13/chartex" xmlns:cx8="http://schemas.microsoft.com/office/drawing/2016/5/14/chartex" xmlns:mc="http://schemas.openxmlformats.org/markup-compatibility/2006" xmlns:aink="http://schemas.microsoft.com/office/drawing/2016/ink" xmlns:am3d="http://schemas.microsoft.com/office/drawing/2017/model3d" xmlns:o="urn:schemas-microsoft-com:office:office" xmlns:r="http://schemas.openxmlformats.org/officeDocument/2006/relationships" xmlns:m="http://schemas.openxmlformats.org/officeDocument/2006/math" xmlns:v="urn:schemas-microsoft-com:vml" xmlns:wp14="http://schemas.microsoft.com/office/word/2010/wordprocessingDrawing" xmlns:wp="http://schemas.openxmlformats.org/drawingml/2006/wordprocessingDrawing" xmlns:w10="urn:schemas-microsoft-com:office:word" xmlns:w="http://schemas.openxmlformats.org/wordprocessingml/2006/main" xmlns:w14="http://schemas.microsoft.com/office/word/2010/wordml" xmlns:w15="http://schemas.microsoft.com/office/word/2012/wordml" xmlns:w16cid="http://schemas.microsoft.com/office/word/2016/wordml/cid" xmlns:w16se="http://schemas.microsoft.com/office/word/2015/wordml/symex" xmlns:wpg="http://schemas.microsoft.com/office/word/2010/wordprocessingGroup" xmlns:wpi="http://schemas.microsoft.com/office/word/2010/wordprocessingInk" xmlns:wne="http://schemas.microsoft.com/office/word/2006/wordml" xmlns:wps="http://schemas.microsoft.com/office/word/2010/wordprocessingShape" mc:Ignorable="w14 w15 w16se w16cid wp14">
   <w:body>
     <w:p>
       <w:pPr>
@@ -56,10 +56,7 @@
         <w:t>Abstract</w:t>
       </w:r>
       <w:r>
-        <w:t>-These instructions give you basic guidelines for preparing report</w:t>
-      </w:r>
-      <w:r>
-        <w:t>s in IEEE format.</w:t>
+        <w:t>-These instructions give you basic guidelines for preparing reports in IEEE format.</w:t>
       </w:r>
     </w:p>
     <w:p>
@@ -92,7 +89,15 @@
         <w:t>based off houses in Ames, Iowa</w:t>
       </w:r>
       <w:r>
-        <w:t xml:space="preserve">. It consist of 79 explanatory variables describing (almost) every aspect of residential homes in Ames and the goal of the project is to predict the final sales prices of residential </w:t>
+        <w:t xml:space="preserve">. It </w:t>
+      </w:r>
+      <w:proofErr w:type="gramStart"/>
+      <w:r>
+        <w:t>consist</w:t>
+      </w:r>
+      <w:proofErr w:type="gramEnd"/>
+      <w:r>
+        <w:t xml:space="preserve"> of 79 explanatory variables describing (almost) every aspect of residential homes in Ames and the goal of the project is to predict the final sales prices of residential </w:t>
       </w:r>
       <w:r>
         <w:t>homes. The dataset is divided into training and testing sets. The training set contain</w:t>
@@ -142,10 +147,7 @@
         <w:pStyle w:val="IEEEHeading1"/>
       </w:pPr>
       <w:r>
-        <w:t>I</w:t>
-      </w:r>
-      <w:r>
-        <w:t>I.   Measure of Success</w:t>
+        <w:t>II.   Measure of Success</w:t>
       </w:r>
     </w:p>
     <w:p>
@@ -288,6 +290,9 @@
                                         <m:t>Y</m:t>
                                       </m:r>
                                       <m:r>
+                                        <m:rPr>
+                                          <m:sty m:val="p"/>
+                                        </m:rPr>
                                         <w:rPr>
                                           <w:rFonts w:ascii="Cambria Math" w:hAnsi="Cambria Math"/>
                                         </w:rPr>
@@ -524,12 +529,14 @@
       <w:pPr>
         <w:pStyle w:val="IEEEHeading2"/>
       </w:pPr>
+      <w:proofErr w:type="gramStart"/>
       <w:r>
         <w:t>A.</w:t>
       </w:r>
       <w:r>
         <w:t>.</w:t>
       </w:r>
+      <w:proofErr w:type="gramEnd"/>
       <w:r>
         <w:tab/>
       </w:r>
@@ -559,21 +566,23 @@
         <w:pStyle w:val="IEEEHeading2"/>
       </w:pPr>
       <w:r>
-        <w:t>B</w:t>
-      </w:r>
-      <w:r>
-        <w:t>.</w:t>
-      </w:r>
-      <w:r>
-        <w:t xml:space="preserve"> Correlation Analysis</w:t>
-      </w:r>
-    </w:p>
-    <w:p>
-      <w:pPr>
-        <w:pStyle w:val="IEEEText"/>
-      </w:pPr>
-      <w:r>
-        <w:t xml:space="preserve">Explain the features removed via correlation. Add the corr heatmap. Add a line on multicollinearity as a reason for removing correlated features.  </w:t>
+        <w:t>B. Correlation Analysis</w:t>
+      </w:r>
+    </w:p>
+    <w:p>
+      <w:pPr>
+        <w:pStyle w:val="IEEEText"/>
+      </w:pPr>
+      <w:r>
+        <w:t xml:space="preserve">Explain the features removed via correlation. Add the </w:t>
+      </w:r>
+      <w:proofErr w:type="spellStart"/>
+      <w:r>
+        <w:t>corr</w:t>
+      </w:r>
+      <w:proofErr w:type="spellEnd"/>
+      <w:r>
+        <w:t xml:space="preserve"> heatmap. Add a line on multicollinearity as a reason for removing correlated features.  </w:t>
       </w:r>
     </w:p>
     <w:p>
@@ -587,13 +596,7 @@
       </w:pPr>
       <w:r>
         <w:lastRenderedPageBreak/>
-        <w:t>C</w:t>
-      </w:r>
-      <w:r>
-        <w:t xml:space="preserve">. </w:t>
-      </w:r>
-      <w:r>
-        <w:t>Feature Engineering</w:t>
+        <w:t>C. Feature Engineering</w:t>
       </w:r>
     </w:p>
     <w:p>
@@ -616,49 +619,15 @@
         <w:t xml:space="preserve"> impor</w:t>
       </w:r>
       <w:r>
-        <w:t xml:space="preserve">tant factor in its pricing. So we created a feature called the “Total Surface Area” by adding the features </w:t>
-      </w:r>
-      <w:r>
-        <w:t>“First Floor Surface Area”</w:t>
-      </w:r>
-      <w:r>
-        <w:t xml:space="preserve">, </w:t>
-      </w:r>
-      <w:r>
-        <w:t>“Total Basement Surface Area”</w:t>
-      </w:r>
-      <w:r>
-        <w:t xml:space="preserve">, </w:t>
-      </w:r>
-      <w:r>
-        <w:t>“</w:t>
-      </w:r>
-      <w:r>
-        <w:t>Second</w:t>
-      </w:r>
-      <w:r>
-        <w:t xml:space="preserve"> Floor Surface Area”</w:t>
-      </w:r>
-      <w:r>
-        <w:t xml:space="preserve">, </w:t>
-      </w:r>
-      <w:r>
-        <w:t xml:space="preserve">and “Total </w:t>
-      </w:r>
-      <w:r>
-        <w:t>Ground Floor Living</w:t>
-      </w:r>
-      <w:r>
-        <w:t xml:space="preserve"> Surface Area”</w:t>
-      </w:r>
-      <w:r>
-        <w:t xml:space="preserve">.  Since the feature </w:t>
-      </w:r>
-      <w:r>
-        <w:t>“Total Surface Area”</w:t>
-      </w:r>
-      <w:r>
-        <w:t xml:space="preserve"> is a deterministic function of the rest of the four features, those features were removed to avoid the effects of multi-collinearity in the final predictions. </w:t>
+        <w:t xml:space="preserve">tant factor in its pricing. </w:t>
+      </w:r>
+      <w:proofErr w:type="gramStart"/>
+      <w:r>
+        <w:t>So</w:t>
+      </w:r>
+      <w:proofErr w:type="gramEnd"/>
+      <w:r>
+        <w:t xml:space="preserve"> we created a feature called the “Total Surface Area” by adding the features “First Floor Surface Area”, “Total Basement Surface Area”, “Second Floor Surface Area”, and “Total Ground Floor Living Surface Area”.  Since the feature “Total Surface Area” is a deterministic function of the rest of the four features, those features were removed to avoid the effects of multi-collinearity in the final predictions. </w:t>
       </w:r>
     </w:p>
     <w:p>
@@ -680,7 +649,15 @@
         <w:t xml:space="preserve">In the figure below we plot the sale prices in the training set (left) and observe that it resembles a normal distribution </w:t>
       </w:r>
       <w:r>
-        <w:t>skewed to the left. Furthermore we use the RMSLE metric to evaluate the models so we log transform the training sale prices</w:t>
+        <w:t xml:space="preserve">skewed to the left. </w:t>
+      </w:r>
+      <w:proofErr w:type="gramStart"/>
+      <w:r>
+        <w:t>Furthermore</w:t>
+      </w:r>
+      <w:proofErr w:type="gramEnd"/>
+      <w:r>
+        <w:t xml:space="preserve"> we use the RMSLE metric to evaluate the models so we log transform the training sale prices</w:t>
       </w:r>
       <w:r>
         <w:t xml:space="preserve"> </w:t>
@@ -693,16 +670,147 @@
       <w:pPr>
         <w:pStyle w:val="IEEEText"/>
       </w:pPr>
-      <w:r>
-        <w:t>INSERT FIGURES HERE</w:t>
-      </w:r>
-    </w:p>
-    <w:p>
-      <w:pPr>
-        <w:pStyle w:val="IEEEText"/>
-      </w:pPr>
-      <w:r>
-        <w:t>The independent features in the dataset were adjusted for skew using the Box Cox transformation. If any of the independent features had a skewness larger than 0.75 they were selected for transformation. The Box Cox transformation is a more generalized version of the log transform and is given by:</w:t>
+    </w:p>
+    <w:p>
+      <w:pPr>
+        <w:pStyle w:val="IEEEText"/>
+      </w:pPr>
+      <w:r>
+        <w:rPr>
+          <w:noProof/>
+        </w:rPr>
+        <w:drawing>
+          <wp:inline distT="0" distB="0" distL="0" distR="0" wp14:anchorId="2C0E11B1" wp14:editId="01948733">
+            <wp:extent cx="2724150" cy="2120974"/>
+            <wp:effectExtent l="0" t="0" r="0" b="0"/>
+            <wp:docPr id="1" name="Picture 1" descr="https://lh5.googleusercontent.com/2ipE7vVeS6CEXqoqIFl4mZQnTwQoRpGmlzH9BySiku0HF3akZWg8DOuTED96JseUGwCs3YBA8zjLu48EXTS0uiBobrwyXzhq-IKvYmMYyIPjynNqzDUq3P0pdWrwOK_ivwddMc5hDiU"/>
+            <wp:cNvGraphicFramePr>
+              <a:graphicFrameLocks xmlns:a="http://schemas.openxmlformats.org/drawingml/2006/main" noChangeAspect="1"/>
+            </wp:cNvGraphicFramePr>
+            <a:graphic xmlns:a="http://schemas.openxmlformats.org/drawingml/2006/main">
+              <a:graphicData uri="http://schemas.openxmlformats.org/drawingml/2006/picture">
+                <pic:pic xmlns:pic="http://schemas.openxmlformats.org/drawingml/2006/picture">
+                  <pic:nvPicPr>
+                    <pic:cNvPr id="0" name="Picture 1" descr="https://lh5.googleusercontent.com/2ipE7vVeS6CEXqoqIFl4mZQnTwQoRpGmlzH9BySiku0HF3akZWg8DOuTED96JseUGwCs3YBA8zjLu48EXTS0uiBobrwyXzhq-IKvYmMYyIPjynNqzDUq3P0pdWrwOK_ivwddMc5hDiU"/>
+                    <pic:cNvPicPr>
+                      <a:picLocks noChangeAspect="1" noChangeArrowheads="1"/>
+                    </pic:cNvPicPr>
+                  </pic:nvPicPr>
+                  <pic:blipFill>
+                    <a:blip r:embed="rId7">
+                      <a:extLst>
+                        <a:ext uri="{28A0092B-C50C-407E-A947-70E740481C1C}">
+                          <a14:useLocalDpi xmlns:a14="http://schemas.microsoft.com/office/drawing/2010/main" val="0"/>
+                        </a:ext>
+                      </a:extLst>
+                    </a:blip>
+                    <a:srcRect/>
+                    <a:stretch>
+                      <a:fillRect/>
+                    </a:stretch>
+                  </pic:blipFill>
+                  <pic:spPr bwMode="auto">
+                    <a:xfrm>
+                      <a:off x="0" y="0"/>
+                      <a:ext cx="2747259" cy="2138967"/>
+                    </a:xfrm>
+                    <a:prstGeom prst="rect">
+                      <a:avLst/>
+                    </a:prstGeom>
+                    <a:noFill/>
+                    <a:ln>
+                      <a:noFill/>
+                    </a:ln>
+                  </pic:spPr>
+                </pic:pic>
+              </a:graphicData>
+            </a:graphic>
+          </wp:inline>
+        </w:drawing>
+      </w:r>
+      <w:r>
+        <w:drawing>
+          <wp:inline distT="0" distB="0" distL="0" distR="0" wp14:anchorId="2F09BEE4" wp14:editId="42CB016B">
+            <wp:extent cx="2940685" cy="2117074"/>
+            <wp:effectExtent l="0" t="0" r="0" b="0"/>
+            <wp:docPr id="2" name="Picture 2" descr="https://lh5.googleusercontent.com/PvMcmX5ElxbiEBt7WY69bDXIacpLtj64r51lsUADBj4oicfRYuwSdqjjDXPbYhSKNyG3pen6QOQOGSIJl1i717HfKgiZJHwp6_FRzWuSaxreC0D08MNQ7yqWDbIxPz2zs6MM-WBopTc"/>
+            <wp:cNvGraphicFramePr>
+              <a:graphicFrameLocks xmlns:a="http://schemas.openxmlformats.org/drawingml/2006/main" noChangeAspect="1"/>
+            </wp:cNvGraphicFramePr>
+            <a:graphic xmlns:a="http://schemas.openxmlformats.org/drawingml/2006/main">
+              <a:graphicData uri="http://schemas.openxmlformats.org/drawingml/2006/picture">
+                <pic:pic xmlns:pic="http://schemas.openxmlformats.org/drawingml/2006/picture">
+                  <pic:nvPicPr>
+                    <pic:cNvPr id="0" name="Picture 3" descr="https://lh5.googleusercontent.com/PvMcmX5ElxbiEBt7WY69bDXIacpLtj64r51lsUADBj4oicfRYuwSdqjjDXPbYhSKNyG3pen6QOQOGSIJl1i717HfKgiZJHwp6_FRzWuSaxreC0D08MNQ7yqWDbIxPz2zs6MM-WBopTc"/>
+                    <pic:cNvPicPr>
+                      <a:picLocks noChangeAspect="1" noChangeArrowheads="1"/>
+                    </pic:cNvPicPr>
+                  </pic:nvPicPr>
+                  <pic:blipFill>
+                    <a:blip r:embed="rId8">
+                      <a:extLst>
+                        <a:ext uri="{28A0092B-C50C-407E-A947-70E740481C1C}">
+                          <a14:useLocalDpi xmlns:a14="http://schemas.microsoft.com/office/drawing/2010/main" val="0"/>
+                        </a:ext>
+                      </a:extLst>
+                    </a:blip>
+                    <a:srcRect/>
+                    <a:stretch>
+                      <a:fillRect/>
+                    </a:stretch>
+                  </pic:blipFill>
+                  <pic:spPr bwMode="auto">
+                    <a:xfrm>
+                      <a:off x="0" y="0"/>
+                      <a:ext cx="3002104" cy="2161291"/>
+                    </a:xfrm>
+                    <a:prstGeom prst="rect">
+                      <a:avLst/>
+                    </a:prstGeom>
+                    <a:noFill/>
+                    <a:ln>
+                      <a:noFill/>
+                    </a:ln>
+                  </pic:spPr>
+                </pic:pic>
+              </a:graphicData>
+            </a:graphic>
+          </wp:inline>
+        </w:drawing>
+      </w:r>
+    </w:p>
+    <w:p>
+      <w:pPr>
+        <w:pStyle w:val="IEEEText"/>
+      </w:pPr>
+      <w:r>
+        <w:t xml:space="preserve"> Figure: </w:t>
+      </w:r>
+    </w:p>
+    <w:p>
+      <w:pPr>
+        <w:pStyle w:val="IEEEText"/>
+      </w:pPr>
+    </w:p>
+    <w:p>
+      <w:pPr>
+        <w:pStyle w:val="IEEEText"/>
+      </w:pPr>
+    </w:p>
+    <w:p>
+      <w:pPr>
+        <w:pStyle w:val="IEEEText"/>
+      </w:pPr>
+      <w:r>
+        <w:t xml:space="preserve">The independent features in the dataset were adjusted for skew using the Box Cox transformation. If any of the independent features had a skewness larger than </w:t>
+      </w:r>
+      <w:proofErr w:type="gramStart"/>
+      <w:r>
+        <w:t>0.75</w:t>
+      </w:r>
+      <w:proofErr w:type="gramEnd"/>
+      <w:r>
+        <w:t xml:space="preserve"> they were selected for transformation. The Box Cox transformation is a more generalized version of the log transform and is given by:</w:t>
       </w:r>
     </w:p>
     <w:p>
@@ -810,7 +918,11 @@
         <w:t>λ</w:t>
       </w:r>
       <w:r>
-        <w:t xml:space="preserve"> represents the transform parameter. The value of </w:t>
+        <w:t xml:space="preserve"> represents the transform parameter. The value </w:t>
+      </w:r>
+      <w:proofErr w:type="gramStart"/>
+      <w:r>
+        <w:t xml:space="preserve">of </w:t>
       </w:r>
       <w:r>
         <w:t xml:space="preserve"> </w:t>
@@ -818,6 +930,7 @@
       <w:r>
         <w:t>λ</w:t>
       </w:r>
+      <w:proofErr w:type="gramEnd"/>
       <w:r>
         <w:t xml:space="preserve"> was set to 0.15 for our analysis</w:t>
       </w:r>
@@ -859,7 +972,11 @@
         <w:pStyle w:val="IEEEText"/>
       </w:pPr>
       <w:r>
-        <w:t>The dataset had multiple features which were non numeric categorical in nature. Some of these variables were nominal and the rest were ordinal. These features were converted to numeric values using Label Encoder and then converted into dummy variables using One-Hot Encoder. Label Encoder and One-Hot Encoder are commonly used categorical data preprocessing techniques. We used them through the CARET package</w:t>
+        <w:t xml:space="preserve">The dataset had multiple features which were non numeric categorical in nature. Some of these variables were nominal and the rest were ordinal. These features were converted to numeric values using Label Encoder and then converted into dummy variables using One-Hot Encoder. Label Encoder and One-Hot Encoder are commonly used </w:t>
+      </w:r>
+      <w:r>
+        <w:lastRenderedPageBreak/>
+        <w:t>categorical data preprocessing techniques. We used them through the CARET package</w:t>
       </w:r>
       <w:r>
         <w:t xml:space="preserve"> [4]</w:t>
@@ -881,42 +998,761 @@
         <w:t>F</w:t>
       </w:r>
       <w:r>
+        <w:t xml:space="preserve">. Dataset Partition </w:t>
+      </w:r>
+    </w:p>
+    <w:p>
+      <w:pPr>
+        <w:pStyle w:val="IEEEText"/>
+      </w:pPr>
+      <w:r>
+        <w:t>The testing set was preprocessed the same way as mention in sub-sections</w:t>
+      </w:r>
+      <w:r>
+        <w:t xml:space="preserve"> a-e</w:t>
+      </w:r>
+      <w:r>
+        <w:t xml:space="preserve"> and then set aside. After the training set was preprocessed as outlined above, it was divided into two parts. 25% of the training data was designated as validation dataset and the rest 75% of the training set constituted the training set used for model building. In the sections below we refer to this 75% subsection of training dataset as the training set.   </w:t>
+      </w:r>
+    </w:p>
+    <w:p>
+      <w:pPr>
+        <w:pStyle w:val="IEEEText"/>
+        <w:ind w:firstLine="0"/>
+      </w:pPr>
+    </w:p>
+    <w:p>
+      <w:pPr>
+        <w:pStyle w:val="IEEEHeading1"/>
+      </w:pPr>
+      <w:r>
+        <w:t>I</w:t>
+      </w:r>
+      <w:r>
+        <w:t>II</w:t>
+      </w:r>
+      <w:r>
+        <w:t xml:space="preserve">.   </w:t>
+      </w:r>
+      <w:r>
+        <w:t>Model Selection</w:t>
+      </w:r>
+      <w:r>
+        <w:t xml:space="preserve"> </w:t>
+      </w:r>
+      <w:r>
+        <w:t>&amp;</w:t>
+      </w:r>
+      <w:r>
+        <w:t xml:space="preserve"> </w:t>
+      </w:r>
+      <w:r>
+        <w:t>Parameter Tuning</w:t>
+      </w:r>
+    </w:p>
+    <w:p>
+      <w:pPr>
+        <w:pStyle w:val="IEEEHeading1"/>
+      </w:pPr>
+    </w:p>
+    <w:p>
+      <w:pPr>
+        <w:pStyle w:val="IEEEText"/>
+      </w:pPr>
+      <w:r>
+        <w:t>T</w:t>
+      </w:r>
+      <w:r>
+        <w:t xml:space="preserve">he dependent variable being predicted in this model is the sale price which can be modeled as a continuous random variable. Therefore, the output of the designed model should also be continuous, this why </w:t>
+      </w:r>
+      <w:r>
+        <w:t xml:space="preserve">our </w:t>
+      </w:r>
+      <w:r>
+        <w:t xml:space="preserve">models </w:t>
+      </w:r>
+      <w:r>
+        <w:t>are designed</w:t>
+      </w:r>
+      <w:r>
+        <w:t xml:space="preserve"> as regressors. </w:t>
+      </w:r>
+      <w:r>
+        <w:t>We selected linear regressors and ensemble learners for the design of the regressor. This was done to ensure models are interpretable and didn’t take too much time to train. We selected Lasso, Ridge, Linear SVM, Decision Trees, Random Forest, and XG Boost as our models to predict the sale prices. We also stacked the Lasso and XG Boost regressor to investigate the effects of combining models</w:t>
+      </w:r>
+      <w:r>
+        <w:t>.  E</w:t>
+      </w:r>
+      <w:r>
+        <w:t>ach of the models were fined tuned and cross validated on the validation set. For each of the regressors a grid of parameters was designed over which grid search was ran</w:t>
+      </w:r>
+      <w:r>
+        <w:t xml:space="preserve"> to reduce the RMSLE. The models with the tuned parameters were then finally cross validated against the validation set. The model with lowest validation was selected as the benchmark model to predict the final house prices on the testing set.  </w:t>
+      </w:r>
+    </w:p>
+    <w:p>
+      <w:pPr>
+        <w:pStyle w:val="IEEEText"/>
+        <w:ind w:firstLine="0"/>
+      </w:pPr>
+    </w:p>
+    <w:p>
+      <w:pPr>
+        <w:pStyle w:val="IEEEHeading1"/>
+      </w:pPr>
+      <w:r>
+        <w:t>I</w:t>
+      </w:r>
+      <w:r>
+        <w:t>V.   Results</w:t>
+      </w:r>
+    </w:p>
+    <w:p>
+      <w:pPr>
+        <w:pStyle w:val="IEEEText"/>
+      </w:pPr>
+      <w:r>
+        <w:t>After each model was trained, it was tuned and validation RMSLE was recorded for each of the tuned modeled</w:t>
+      </w:r>
+      <w:r>
+        <w:t>.</w:t>
+      </w:r>
+      <w:r>
+        <w:t xml:space="preserve"> Due to availability</w:t>
+      </w:r>
+      <w:r>
+        <w:t xml:space="preserve"> of multiple submissions on Kaggle testing RMSLE was obtained for each of the models as well. The results are summarized in Table 1 below. </w:t>
+      </w:r>
+      <w:r>
+        <w:t xml:space="preserve"> </w:t>
+      </w:r>
+    </w:p>
+    <w:tbl>
+      <w:tblPr>
+        <w:tblStyle w:val="TableGrid"/>
+        <w:tblW w:w="9350" w:type="dxa"/>
+        <w:tblLook w:val="04A0" w:firstRow="1" w:lastRow="0" w:firstColumn="1" w:lastColumn="0" w:noHBand="0" w:noVBand="1"/>
+      </w:tblPr>
+      <w:tblGrid>
+        <w:gridCol w:w="3214"/>
+        <w:gridCol w:w="2939"/>
+        <w:gridCol w:w="3197"/>
+      </w:tblGrid>
+      <w:tr>
+        <w:tc>
+          <w:tcPr>
+            <w:tcW w:w="3214" w:type="dxa"/>
+          </w:tcPr>
+          <w:p>
+            <w:pPr>
+              <w:pStyle w:val="IEEEText"/>
+              <w:ind w:firstLine="0"/>
+              <w:jc w:val="center"/>
+            </w:pPr>
+            <w:r>
+              <w:t>Models</w:t>
+            </w:r>
+          </w:p>
+        </w:tc>
+        <w:tc>
+          <w:tcPr>
+            <w:tcW w:w="2939" w:type="dxa"/>
+          </w:tcPr>
+          <w:p>
+            <w:pPr>
+              <w:pStyle w:val="IEEEText"/>
+              <w:ind w:firstLine="0"/>
+              <w:jc w:val="center"/>
+            </w:pPr>
+            <w:r>
+              <w:t>Validation RMSLE</w:t>
+            </w:r>
+          </w:p>
+        </w:tc>
+        <w:tc>
+          <w:tcPr>
+            <w:tcW w:w="3197" w:type="dxa"/>
+          </w:tcPr>
+          <w:p>
+            <w:pPr>
+              <w:pStyle w:val="IEEEText"/>
+              <w:ind w:firstLine="0"/>
+              <w:jc w:val="center"/>
+            </w:pPr>
+            <w:r>
+              <w:t>Testing RMSLE</w:t>
+            </w:r>
+          </w:p>
+        </w:tc>
+      </w:tr>
+      <w:tr>
+        <w:tc>
+          <w:tcPr>
+            <w:tcW w:w="3214" w:type="dxa"/>
+          </w:tcPr>
+          <w:p>
+            <w:pPr>
+              <w:pStyle w:val="IEEEText"/>
+              <w:ind w:firstLine="0"/>
+            </w:pPr>
+            <w:r>
+              <w:t>Lasso</w:t>
+            </w:r>
+          </w:p>
+        </w:tc>
+        <w:tc>
+          <w:tcPr>
+            <w:tcW w:w="2939" w:type="dxa"/>
+          </w:tcPr>
+          <w:p>
+            <w:pPr>
+              <w:pStyle w:val="IEEEText"/>
+              <w:ind w:firstLine="0"/>
+            </w:pPr>
+          </w:p>
+        </w:tc>
+        <w:tc>
+          <w:tcPr>
+            <w:tcW w:w="3197" w:type="dxa"/>
+          </w:tcPr>
+          <w:p>
+            <w:pPr>
+              <w:pStyle w:val="IEEEText"/>
+              <w:ind w:firstLine="0"/>
+            </w:pPr>
+          </w:p>
+        </w:tc>
+      </w:tr>
+      <w:tr>
+        <w:tc>
+          <w:tcPr>
+            <w:tcW w:w="3214" w:type="dxa"/>
+          </w:tcPr>
+          <w:p>
+            <w:pPr>
+              <w:pStyle w:val="IEEEText"/>
+              <w:ind w:firstLine="0"/>
+            </w:pPr>
+            <w:r>
+              <w:t>Ridge</w:t>
+            </w:r>
+          </w:p>
+        </w:tc>
+        <w:tc>
+          <w:tcPr>
+            <w:tcW w:w="2939" w:type="dxa"/>
+          </w:tcPr>
+          <w:p>
+            <w:pPr>
+              <w:pStyle w:val="IEEEText"/>
+              <w:ind w:firstLine="0"/>
+            </w:pPr>
+          </w:p>
+        </w:tc>
+        <w:tc>
+          <w:tcPr>
+            <w:tcW w:w="3197" w:type="dxa"/>
+          </w:tcPr>
+          <w:p>
+            <w:pPr>
+              <w:pStyle w:val="IEEEText"/>
+              <w:ind w:firstLine="0"/>
+            </w:pPr>
+          </w:p>
+        </w:tc>
+      </w:tr>
+      <w:tr>
+        <w:tc>
+          <w:tcPr>
+            <w:tcW w:w="3214" w:type="dxa"/>
+          </w:tcPr>
+          <w:p>
+            <w:pPr>
+              <w:pStyle w:val="IEEEText"/>
+              <w:ind w:firstLine="0"/>
+            </w:pPr>
+            <w:r>
+              <w:t>Linear SVM</w:t>
+            </w:r>
+          </w:p>
+        </w:tc>
+        <w:tc>
+          <w:tcPr>
+            <w:tcW w:w="2939" w:type="dxa"/>
+          </w:tcPr>
+          <w:p>
+            <w:pPr>
+              <w:pStyle w:val="IEEEText"/>
+              <w:ind w:firstLine="0"/>
+            </w:pPr>
+          </w:p>
+        </w:tc>
+        <w:tc>
+          <w:tcPr>
+            <w:tcW w:w="3197" w:type="dxa"/>
+          </w:tcPr>
+          <w:p>
+            <w:pPr>
+              <w:pStyle w:val="IEEEText"/>
+              <w:ind w:firstLine="0"/>
+            </w:pPr>
+          </w:p>
+        </w:tc>
+      </w:tr>
+      <w:tr>
+        <w:tc>
+          <w:tcPr>
+            <w:tcW w:w="3214" w:type="dxa"/>
+          </w:tcPr>
+          <w:p>
+            <w:pPr>
+              <w:pStyle w:val="IEEEText"/>
+              <w:ind w:firstLine="0"/>
+            </w:pPr>
+            <w:r>
+              <w:t>Decision Tree</w:t>
+            </w:r>
+          </w:p>
+        </w:tc>
+        <w:tc>
+          <w:tcPr>
+            <w:tcW w:w="2939" w:type="dxa"/>
+          </w:tcPr>
+          <w:p>
+            <w:pPr>
+              <w:pStyle w:val="IEEEText"/>
+              <w:ind w:firstLine="0"/>
+            </w:pPr>
+          </w:p>
+        </w:tc>
+        <w:tc>
+          <w:tcPr>
+            <w:tcW w:w="3197" w:type="dxa"/>
+          </w:tcPr>
+          <w:p>
+            <w:pPr>
+              <w:pStyle w:val="IEEEText"/>
+              <w:ind w:firstLine="0"/>
+            </w:pPr>
+          </w:p>
+        </w:tc>
+      </w:tr>
+      <w:tr>
+        <w:tc>
+          <w:tcPr>
+            <w:tcW w:w="3214" w:type="dxa"/>
+          </w:tcPr>
+          <w:p>
+            <w:pPr>
+              <w:pStyle w:val="IEEEText"/>
+              <w:ind w:firstLine="0"/>
+            </w:pPr>
+            <w:r>
+              <w:t xml:space="preserve">Random Forest </w:t>
+            </w:r>
+          </w:p>
+        </w:tc>
+        <w:tc>
+          <w:tcPr>
+            <w:tcW w:w="2939" w:type="dxa"/>
+          </w:tcPr>
+          <w:p>
+            <w:pPr>
+              <w:pStyle w:val="IEEEText"/>
+              <w:ind w:firstLine="0"/>
+            </w:pPr>
+          </w:p>
+        </w:tc>
+        <w:tc>
+          <w:tcPr>
+            <w:tcW w:w="3197" w:type="dxa"/>
+          </w:tcPr>
+          <w:p>
+            <w:pPr>
+              <w:pStyle w:val="IEEEText"/>
+              <w:ind w:firstLine="0"/>
+            </w:pPr>
+          </w:p>
+        </w:tc>
+      </w:tr>
+      <w:tr>
+        <w:tc>
+          <w:tcPr>
+            <w:tcW w:w="3214" w:type="dxa"/>
+          </w:tcPr>
+          <w:p>
+            <w:pPr>
+              <w:pStyle w:val="IEEEText"/>
+              <w:ind w:firstLine="0"/>
+            </w:pPr>
+            <w:r>
+              <w:t>XG</w:t>
+            </w:r>
+            <w:r>
+              <w:t xml:space="preserve"> </w:t>
+            </w:r>
+            <w:r>
+              <w:t>Boost</w:t>
+            </w:r>
+          </w:p>
+        </w:tc>
+        <w:tc>
+          <w:tcPr>
+            <w:tcW w:w="2939" w:type="dxa"/>
+          </w:tcPr>
+          <w:p>
+            <w:pPr>
+              <w:pStyle w:val="IEEEText"/>
+              <w:ind w:firstLine="0"/>
+            </w:pPr>
+          </w:p>
+        </w:tc>
+        <w:tc>
+          <w:tcPr>
+            <w:tcW w:w="3197" w:type="dxa"/>
+          </w:tcPr>
+          <w:p>
+            <w:pPr>
+              <w:pStyle w:val="IEEEText"/>
+              <w:ind w:firstLine="0"/>
+            </w:pPr>
+          </w:p>
+        </w:tc>
+      </w:tr>
+      <w:tr>
+        <w:tc>
+          <w:tcPr>
+            <w:tcW w:w="3214" w:type="dxa"/>
+          </w:tcPr>
+          <w:p>
+            <w:pPr>
+              <w:pStyle w:val="IEEEText"/>
+              <w:ind w:firstLine="0"/>
+            </w:pPr>
+            <w:r>
+              <w:t xml:space="preserve">Stacked model: XG Boost + Lasso </w:t>
+            </w:r>
+          </w:p>
+        </w:tc>
+        <w:tc>
+          <w:tcPr>
+            <w:tcW w:w="2939" w:type="dxa"/>
+          </w:tcPr>
+          <w:p>
+            <w:pPr>
+              <w:pStyle w:val="IEEEText"/>
+              <w:ind w:firstLine="0"/>
+            </w:pPr>
+          </w:p>
+        </w:tc>
+        <w:tc>
+          <w:tcPr>
+            <w:tcW w:w="3197" w:type="dxa"/>
+          </w:tcPr>
+          <w:p>
+            <w:pPr>
+              <w:pStyle w:val="IEEEText"/>
+              <w:ind w:firstLine="0"/>
+            </w:pPr>
+          </w:p>
+        </w:tc>
+      </w:tr>
+    </w:tbl>
+    <w:p>
+      <w:pPr>
+        <w:pStyle w:val="IEEEText"/>
+        <w:jc w:val="center"/>
+      </w:pPr>
+      <w:r>
+        <w:t xml:space="preserve">Table </w:t>
+      </w:r>
+      <w:r>
+        <w:t>1</w:t>
+      </w:r>
+      <w:r>
+        <w:t xml:space="preserve">: </w:t>
+      </w:r>
+      <w:r>
+        <w:t>Validation RMSLE and Testing RMSLE</w:t>
+      </w:r>
+    </w:p>
+    <w:p>
+      <w:pPr>
+        <w:pStyle w:val="IEEEText"/>
+        <w:ind w:firstLine="0"/>
+        <w:jc w:val="center"/>
+      </w:pPr>
+    </w:p>
+    <w:p>
+      <w:pPr>
+        <w:pStyle w:val="IEEEText"/>
+      </w:pPr>
+    </w:p>
+    <w:p>
+      <w:pPr>
+        <w:pStyle w:val="IEEEText"/>
+      </w:pPr>
+    </w:p>
+    <w:p>
+      <w:pPr>
+        <w:pStyle w:val="IEEEText"/>
+      </w:pPr>
+    </w:p>
+    <w:p>
+      <w:pPr>
+        <w:pStyle w:val="IEEEHeading1"/>
+      </w:pPr>
+      <w:r>
+        <w:t>V.   Cross Validation &amp; Tuning Timing</w:t>
+      </w:r>
+    </w:p>
+    <w:p>
+      <w:pPr>
+        <w:pStyle w:val="IEEEText"/>
+      </w:pPr>
+      <w:r>
+        <w:t>The models were trained on a 64-bit windows machine with intel I5 processor. The version of R used is 3.4.3. No parallelization was applied.  The timing for cross validation and tuning was tested using the microbenchmark package</w:t>
+      </w:r>
+      <w:r>
+        <w:t xml:space="preserve"> in R</w:t>
+      </w:r>
+      <w:r>
+        <w:t xml:space="preserve"> [5]</w:t>
+      </w:r>
+      <w:r>
         <w:t xml:space="preserve">. </w:t>
       </w:r>
       <w:r>
-        <w:t xml:space="preserve">Dataset Partition </w:t>
-      </w:r>
-    </w:p>
-    <w:p>
-      <w:pPr>
-        <w:pStyle w:val="IEEEText"/>
-      </w:pPr>
-      <w:r>
-        <w:t>The testing set was preprocessed the same way as mention in sub-sections</w:t>
-      </w:r>
-      <w:r>
-        <w:t xml:space="preserve"> a-e</w:t>
-      </w:r>
-      <w:r>
-        <w:t xml:space="preserve"> and then set aside. After the training set was preprocessed as outlined above, it was divided into two parts. 25% of the training data was designated as validation dataset and the rest 75% of the training set constituted the training set used for model building. In the sections below we refer to this 75% subsection of training dataset as the training set.   </w:t>
-      </w:r>
-    </w:p>
-    <w:p>
-      <w:pPr>
-        <w:pStyle w:val="IEEEText"/>
-        <w:ind w:firstLine="0"/>
-      </w:pPr>
-    </w:p>
-    <w:p>
-      <w:pPr>
-        <w:pStyle w:val="IEEEText"/>
-        <w:ind w:firstLine="0"/>
-      </w:pPr>
-    </w:p>
-    <w:p>
-      <w:pPr>
-        <w:pStyle w:val="IEEEText"/>
-        <w:ind w:firstLine="0"/>
+        <w:t xml:space="preserve"> The timing results are summarized in table 2 below. </w:t>
+      </w:r>
+    </w:p>
+    <w:p>
+      <w:pPr>
+        <w:pStyle w:val="IEEEText"/>
+      </w:pPr>
+    </w:p>
+    <w:tbl>
+      <w:tblPr>
+        <w:tblStyle w:val="TableGrid"/>
+        <w:tblW w:w="0" w:type="auto"/>
+        <w:tblLook w:val="0420" w:firstRow="1" w:lastRow="0" w:firstColumn="0" w:lastColumn="0" w:noHBand="0" w:noVBand="1"/>
+      </w:tblPr>
+      <w:tblGrid>
+        <w:gridCol w:w="4675"/>
+        <w:gridCol w:w="4675"/>
+      </w:tblGrid>
+      <w:tr>
+        <w:tc>
+          <w:tcPr>
+            <w:tcW w:w="4675" w:type="dxa"/>
+          </w:tcPr>
+          <w:p>
+            <w:pPr>
+              <w:pStyle w:val="IEEEText"/>
+              <w:ind w:firstLine="0"/>
+              <w:jc w:val="center"/>
+            </w:pPr>
+            <w:r>
+              <w:t>Models</w:t>
+            </w:r>
+          </w:p>
+        </w:tc>
+        <w:tc>
+          <w:tcPr>
+            <w:tcW w:w="4675" w:type="dxa"/>
+          </w:tcPr>
+          <w:p>
+            <w:pPr>
+              <w:pStyle w:val="IEEEText"/>
+              <w:ind w:firstLine="0"/>
+            </w:pPr>
+            <w:r>
+              <w:t xml:space="preserve">Timing for hyperparameter tuning and cross validation </w:t>
+            </w:r>
+          </w:p>
+        </w:tc>
+      </w:tr>
+      <w:tr>
+        <w:tc>
+          <w:tcPr>
+            <w:tcW w:w="4675" w:type="dxa"/>
+          </w:tcPr>
+          <w:p>
+            <w:pPr>
+              <w:pStyle w:val="IEEEText"/>
+              <w:ind w:firstLine="0"/>
+            </w:pPr>
+            <w:r>
+              <w:t>Lasso</w:t>
+            </w:r>
+          </w:p>
+        </w:tc>
+        <w:tc>
+          <w:tcPr>
+            <w:tcW w:w="4675" w:type="dxa"/>
+          </w:tcPr>
+          <w:p>
+            <w:pPr>
+              <w:pStyle w:val="IEEEText"/>
+              <w:ind w:firstLine="0"/>
+            </w:pPr>
+          </w:p>
+        </w:tc>
+      </w:tr>
+      <w:tr>
+        <w:tc>
+          <w:tcPr>
+            <w:tcW w:w="4675" w:type="dxa"/>
+          </w:tcPr>
+          <w:p>
+            <w:pPr>
+              <w:pStyle w:val="IEEEText"/>
+              <w:ind w:firstLine="0"/>
+            </w:pPr>
+            <w:r>
+              <w:t>Ridge</w:t>
+            </w:r>
+          </w:p>
+        </w:tc>
+        <w:tc>
+          <w:tcPr>
+            <w:tcW w:w="4675" w:type="dxa"/>
+          </w:tcPr>
+          <w:p>
+            <w:pPr>
+              <w:pStyle w:val="IEEEText"/>
+              <w:ind w:firstLine="0"/>
+            </w:pPr>
+          </w:p>
+        </w:tc>
+      </w:tr>
+      <w:tr>
+        <w:tc>
+          <w:tcPr>
+            <w:tcW w:w="4675" w:type="dxa"/>
+          </w:tcPr>
+          <w:p>
+            <w:pPr>
+              <w:pStyle w:val="IEEEText"/>
+              <w:ind w:firstLine="0"/>
+            </w:pPr>
+            <w:r>
+              <w:t>Linear SVM</w:t>
+            </w:r>
+          </w:p>
+        </w:tc>
+        <w:tc>
+          <w:tcPr>
+            <w:tcW w:w="4675" w:type="dxa"/>
+          </w:tcPr>
+          <w:p>
+            <w:pPr>
+              <w:pStyle w:val="IEEEText"/>
+              <w:ind w:firstLine="0"/>
+            </w:pPr>
+          </w:p>
+        </w:tc>
+      </w:tr>
+      <w:tr>
+        <w:tc>
+          <w:tcPr>
+            <w:tcW w:w="4675" w:type="dxa"/>
+          </w:tcPr>
+          <w:p>
+            <w:pPr>
+              <w:pStyle w:val="IEEEText"/>
+              <w:ind w:firstLine="0"/>
+            </w:pPr>
+            <w:r>
+              <w:t>Decision Tree</w:t>
+            </w:r>
+          </w:p>
+        </w:tc>
+        <w:tc>
+          <w:tcPr>
+            <w:tcW w:w="4675" w:type="dxa"/>
+          </w:tcPr>
+          <w:p>
+            <w:pPr>
+              <w:pStyle w:val="IEEEText"/>
+              <w:ind w:firstLine="0"/>
+            </w:pPr>
+          </w:p>
+        </w:tc>
+      </w:tr>
+      <w:tr>
+        <w:tc>
+          <w:tcPr>
+            <w:tcW w:w="4675" w:type="dxa"/>
+          </w:tcPr>
+          <w:p>
+            <w:pPr>
+              <w:pStyle w:val="IEEEText"/>
+              <w:ind w:firstLine="0"/>
+            </w:pPr>
+            <w:r>
+              <w:t xml:space="preserve">Random Forest </w:t>
+            </w:r>
+          </w:p>
+        </w:tc>
+        <w:tc>
+          <w:tcPr>
+            <w:tcW w:w="4675" w:type="dxa"/>
+          </w:tcPr>
+          <w:p>
+            <w:pPr>
+              <w:pStyle w:val="IEEEText"/>
+              <w:ind w:firstLine="0"/>
+            </w:pPr>
+          </w:p>
+        </w:tc>
+      </w:tr>
+      <w:tr>
+        <w:tc>
+          <w:tcPr>
+            <w:tcW w:w="4675" w:type="dxa"/>
+          </w:tcPr>
+          <w:p>
+            <w:pPr>
+              <w:pStyle w:val="IEEEText"/>
+              <w:ind w:firstLine="0"/>
+            </w:pPr>
+            <w:r>
+              <w:t>XG</w:t>
+            </w:r>
+            <w:r>
+              <w:t xml:space="preserve"> </w:t>
+            </w:r>
+            <w:r>
+              <w:t>Boost</w:t>
+            </w:r>
+          </w:p>
+        </w:tc>
+        <w:tc>
+          <w:tcPr>
+            <w:tcW w:w="4675" w:type="dxa"/>
+          </w:tcPr>
+          <w:p>
+            <w:pPr>
+              <w:pStyle w:val="IEEEText"/>
+              <w:ind w:firstLine="0"/>
+            </w:pPr>
+          </w:p>
+        </w:tc>
+      </w:tr>
+    </w:tbl>
+    <w:p>
+      <w:pPr>
+        <w:pStyle w:val="IEEEText"/>
+        <w:jc w:val="center"/>
+      </w:pPr>
+      <w:r>
+        <w:t>Table 2: Parameter tuning and cross-validation timing</w:t>
+      </w:r>
+    </w:p>
+    <w:p>
+      <w:pPr>
+        <w:pStyle w:val="IEEEText"/>
       </w:pPr>
     </w:p>
     <w:p>
@@ -924,42 +1760,16 @@
         <w:pStyle w:val="IEEEHeading1"/>
       </w:pPr>
       <w:r>
-        <w:lastRenderedPageBreak/>
-        <w:t>I</w:t>
-      </w:r>
-      <w:r>
-        <w:t>II</w:t>
-      </w:r>
-      <w:r>
-        <w:t xml:space="preserve">.   </w:t>
-      </w:r>
-      <w:r>
-        <w:t>Modeling</w:t>
-      </w:r>
-    </w:p>
-    <w:p>
-      <w:pPr>
-        <w:pStyle w:val="IEEEText"/>
-      </w:pPr>
-      <w:r>
-        <w:t>The preferred spelling of the word “acknowledgment” in America is without an “e” after the “g.”  Try to avoid the stilted expression, “</w:t>
-      </w:r>
-    </w:p>
-    <w:p>
-      <w:pPr>
-        <w:pStyle w:val="IEEEText"/>
-      </w:pPr>
-    </w:p>
-    <w:p>
-      <w:pPr>
-        <w:pStyle w:val="IEEEText"/>
-      </w:pPr>
-      <w:bookmarkStart w:id="7" w:name="_GoBack"/>
-    </w:p>
-    <w:p>
-      <w:pPr>
-        <w:pStyle w:val="IEEEText"/>
-      </w:pPr>
+        <w:t>VI.   Feature Importance</w:t>
+      </w:r>
+    </w:p>
+    <w:p>
+      <w:pPr>
+        <w:pStyle w:val="IEEEText"/>
+      </w:pPr>
+      <w:r>
+        <w:t>The preferred spelling of the word “acknowledgment” in America is without an “e” after the “g.”  Try to avoid the stilted expression, “One of us (R.</w:t>
+      </w:r>
     </w:p>
     <w:p>
       <w:pPr>
@@ -971,170 +1781,50 @@
         <w:pStyle w:val="IEEEHeading1"/>
       </w:pPr>
       <w:r>
-        <w:t>I</w:t>
-      </w:r>
-      <w:r>
-        <w:t xml:space="preserve">V.   </w:t>
-      </w:r>
-      <w:r>
-        <w:t>Parameter Tuning &amp; Model Selection</w:t>
-      </w:r>
-    </w:p>
-    <w:p>
-      <w:pPr>
-        <w:pStyle w:val="IEEEText"/>
-      </w:pPr>
-      <w:r>
-        <w:t>The preferred spelling of the word “acknowledgment” in America is wit</w:t>
-      </w:r>
-      <w:r>
-        <w:t xml:space="preserve">hout an “e” after the “g.”  Try to avoid the </w:t>
-      </w:r>
-      <w:bookmarkEnd w:id="7"/>
-      <w:r>
-        <w:t>stilted expression, “One of us (R. B. G.) thanks …” Instead, try “R.B.G. thanks …”  Put sponsor acknowledgments in the unnumbered footnote on the first page.</w:t>
-      </w:r>
-    </w:p>
-    <w:p>
-      <w:pPr>
-        <w:pStyle w:val="IEEEHeading1"/>
-      </w:pPr>
-      <w:r>
-        <w:t xml:space="preserve">V.   </w:t>
-      </w:r>
-      <w:r>
-        <w:t>Results</w:t>
-      </w:r>
-    </w:p>
-    <w:p>
-      <w:pPr>
-        <w:pStyle w:val="IEEEText"/>
-      </w:pPr>
-      <w:r>
-        <w:t>The preferred spelling of the word “acknowledgment” in America is without an “e” after the “g.”  Try to avoid the stilted expression, “One of us (R. B. G.) thanks …” Instead, try “R.B.G. thanks …”  Put sponsor acknowledgments in the unnumbered footnote on the first page.</w:t>
-      </w:r>
-    </w:p>
-    <w:p>
-      <w:pPr>
-        <w:pStyle w:val="IEEEHeading1"/>
-      </w:pPr>
-      <w:r>
-        <w:t>V</w:t>
-      </w:r>
-      <w:r>
-        <w:t>I</w:t>
-      </w:r>
-      <w:r>
-        <w:t xml:space="preserve">.   </w:t>
-      </w:r>
-      <w:r>
-        <w:t>Cross Validation &amp; Tuning Timing</w:t>
-      </w:r>
-    </w:p>
-    <w:p>
-      <w:pPr>
-        <w:pStyle w:val="IEEEText"/>
-      </w:pPr>
-      <w:r>
-        <w:t>The preferred spelling of the word “acknowledgment” in America is without an “e” after the “g.”  Try to avoid the stilted expression, “One of us (R.</w:t>
-      </w:r>
-    </w:p>
-    <w:p>
-      <w:pPr>
-        <w:pStyle w:val="IEEEText"/>
-      </w:pPr>
-    </w:p>
-    <w:p>
-      <w:pPr>
-        <w:pStyle w:val="IEEEText"/>
-      </w:pPr>
-      <w:r>
-        <w:t>n the first page.</w:t>
-      </w:r>
-    </w:p>
-    <w:p>
-      <w:pPr>
-        <w:pStyle w:val="IEEEHeading1"/>
-      </w:pPr>
-      <w:r>
-        <w:t>V</w:t>
-      </w:r>
-      <w:r>
-        <w:t>II</w:t>
-      </w:r>
-      <w:r>
-        <w:t xml:space="preserve">.   </w:t>
-      </w:r>
-      <w:r>
-        <w:t>Feature Importance</w:t>
-      </w:r>
-    </w:p>
-    <w:p>
-      <w:pPr>
-        <w:pStyle w:val="IEEEText"/>
-      </w:pPr>
-      <w:r>
-        <w:t>The preferred spelling of the word “acknowledgment” in America is without an “e” after the “g.”  Try to avoid the stilted expression, “One of us (R.</w:t>
-      </w:r>
-    </w:p>
-    <w:p>
-      <w:pPr>
-        <w:pStyle w:val="IEEEText"/>
-      </w:pPr>
-    </w:p>
-    <w:p>
-      <w:pPr>
-        <w:pStyle w:val="IEEEText"/>
-      </w:pPr>
-    </w:p>
-    <w:p>
-      <w:pPr>
-        <w:pStyle w:val="IEEEText"/>
-      </w:pPr>
-      <w:r>
-        <w:t>n the first page.</w:t>
-      </w:r>
-    </w:p>
-    <w:p>
-      <w:pPr>
-        <w:pStyle w:val="IEEEHeading1"/>
-      </w:pPr>
-      <w:r>
-        <w:t>V</w:t>
-      </w:r>
-      <w:r>
-        <w:t>III</w:t>
-      </w:r>
-      <w:r>
-        <w:t>.   Availability of data and script</w:t>
-      </w:r>
-    </w:p>
-    <w:p>
-      <w:pPr>
-        <w:pStyle w:val="IEEEText"/>
-      </w:pPr>
-      <w:r>
-        <w:t>The preferred spelling of the word “acknowledgment” in America is without an “e” after the “g.”  Try to avoid the stilted expression, “One of us (R.</w:t>
-      </w:r>
-    </w:p>
-    <w:p>
-      <w:pPr>
-        <w:pStyle w:val="IEEEText"/>
-      </w:pPr>
-    </w:p>
-    <w:p>
-      <w:pPr>
-        <w:pStyle w:val="IEEEHeading1"/>
-        <w:rPr>
-          <w:smallCaps w:val="0"/>
-        </w:rPr>
-      </w:pPr>
+        <w:t>VII.   Availability of data and script</w:t>
+      </w:r>
+    </w:p>
+    <w:p>
+      <w:pPr>
+        <w:pStyle w:val="IEEEText"/>
+      </w:pPr>
+      <w:r>
+        <w:t xml:space="preserve">The </w:t>
+      </w:r>
+      <w:r>
+        <w:t xml:space="preserve">data used for this project is available on the Kaggle website [1] and the scripts for running our model are publicly available on </w:t>
+      </w:r>
+      <w:proofErr w:type="spellStart"/>
+      <w:r>
+        <w:t>Github</w:t>
+      </w:r>
+      <w:proofErr w:type="spellEnd"/>
+      <w:r>
+        <w:t xml:space="preserve"> [2]. The script has been written to accommodate different data sets </w:t>
+      </w:r>
+      <w:r>
+        <w:t xml:space="preserve">pertaining to house prices from different cities </w:t>
+      </w:r>
+      <w:r>
+        <w:t>with same features</w:t>
+      </w:r>
+      <w:r>
+        <w:t>. The script</w:t>
+      </w:r>
+      <w:r>
+        <w:t xml:space="preserve"> </w:t>
+      </w:r>
+      <w:r>
+        <w:t xml:space="preserve">can also work with larger datasets. </w:t>
+      </w:r>
     </w:p>
     <w:p>
       <w:pPr>
         <w:pStyle w:val="IEEEHeading1"/>
         <w:jc w:val="left"/>
       </w:pPr>
+      <w:bookmarkStart w:id="7" w:name="_GoBack"/>
+      <w:bookmarkEnd w:id="7"/>
     </w:p>
     <w:p>
       <w:pPr>
@@ -1189,8 +1879,27 @@
       <w:r>
         <w:tab/>
       </w:r>
-      <w:r>
-        <w:t>Buuren, S. and Groothuis-Oudshoorn, K. (2011). mice: Multivariate Imputation by Chained Equations inR. Journal of Statistical Software, 45(3).</w:t>
+      <w:proofErr w:type="spellStart"/>
+      <w:r>
+        <w:t>Buuren</w:t>
+      </w:r>
+      <w:proofErr w:type="spellEnd"/>
+      <w:r>
+        <w:t xml:space="preserve">, S. and </w:t>
+      </w:r>
+      <w:proofErr w:type="spellStart"/>
+      <w:r>
+        <w:t>Groothuis-Oudshoorn</w:t>
+      </w:r>
+      <w:proofErr w:type="spellEnd"/>
+      <w:r>
+        <w:t>, K. (2011). mice: Multivariate Imputation by Chained Equations in</w:t>
+      </w:r>
+      <w:r>
+        <w:t xml:space="preserve"> </w:t>
+      </w:r>
+      <w:r>
+        <w:t>R. Journal of Statistical Software, 45(3).</w:t>
       </w:r>
     </w:p>
     <w:p>
@@ -1216,37 +1925,83 @@
       </w:r>
       <w:r>
         <w:tab/>
-        <w:t>R. Nic</w:t>
-      </w:r>
-      <w:r>
-        <w:t xml:space="preserve">ole, “Title of paper with only first word capitalized,” </w:t>
+      </w:r>
+      <w:r>
+        <w:t xml:space="preserve">Olaf </w:t>
+      </w:r>
+      <w:proofErr w:type="spellStart"/>
+      <w:r>
+        <w:t>Mersmann</w:t>
+      </w:r>
+      <w:proofErr w:type="spellEnd"/>
+      <w:r>
+        <w:t xml:space="preserve">, Claudia </w:t>
+      </w:r>
+      <w:proofErr w:type="spellStart"/>
+      <w:r>
+        <w:t>Beleites</w:t>
+      </w:r>
+      <w:proofErr w:type="spellEnd"/>
+      <w:r>
+        <w:t xml:space="preserve">, Rainer Hurling, Ari </w:t>
+      </w:r>
+      <w:proofErr w:type="gramStart"/>
+      <w:r>
+        <w:t>Friedman ,</w:t>
+      </w:r>
+      <w:proofErr w:type="gramEnd"/>
+      <w:r>
+        <w:t xml:space="preserve"> Joshua M. Ulrich</w:t>
+      </w:r>
+      <w:r>
+        <w:t xml:space="preserve">. </w:t>
+      </w:r>
+      <w:r>
+        <w:t xml:space="preserve"> </w:t>
+      </w:r>
+      <w:r>
+        <w:t>microbenchmark: Accurate Timing Functions</w:t>
+      </w:r>
+      <w:r>
+        <w:t>.</w:t>
+      </w:r>
+      <w:r>
+        <w:t xml:space="preserve"> </w:t>
+      </w:r>
+      <w:r>
+        <w:t>https://cran.r-project.org/web/packages/microbenchmark/index.html</w:t>
+      </w:r>
+    </w:p>
+    <w:p>
+      <w:pPr>
+        <w:pStyle w:val="references"/>
+      </w:pPr>
+      <w:r>
+        <w:t>[6]</w:t>
+      </w:r>
+      <w:r>
+        <w:tab/>
+        <w:t xml:space="preserve">Y. Yorozu, M. Hirano, K. Oka, and Y. Tagawa, “Electron spectroscopy studies on magneto-optical media and plastic substrate interface,” </w:t>
       </w:r>
       <w:r>
         <w:rPr>
           <w:i/>
         </w:rPr>
-        <w:t>J. Name Stand. Abbrev.,</w:t>
-      </w:r>
-      <w:r>
-        <w:t xml:space="preserve"> in press.</w:t>
-      </w:r>
-    </w:p>
-    <w:p>
-      <w:pPr>
-        <w:pStyle w:val="references"/>
-      </w:pPr>
-      <w:r>
-        <w:t>[6]</w:t>
-      </w:r>
-      <w:r>
-        <w:tab/>
-        <w:t xml:space="preserve">Y. Yorozu, M. Hirano, K. Oka, and Y. Tagawa, “Electron spectroscopy studies on magneto-optical media and plastic substrate interface,” </w:t>
-      </w:r>
+        <w:t xml:space="preserve">IEEE Transl. J. </w:t>
+      </w:r>
+      <w:proofErr w:type="spellStart"/>
       <w:r>
         <w:rPr>
           <w:i/>
         </w:rPr>
-        <w:t>IEEE Transl. J. Magn. Japan</w:t>
+        <w:t>Magn</w:t>
+      </w:r>
+      <w:proofErr w:type="spellEnd"/>
+      <w:r>
+        <w:rPr>
+          <w:i/>
+        </w:rPr>
+        <w:t>. Japan</w:t>
       </w:r>
       <w:r>
         <w:t>, vol. 2, pp. 740-741, August 1987 [</w:t>
@@ -1295,22 +2050,8 @@
         <w:t xml:space="preserve"> Mill Valley, CA: University Science, 1989.</w:t>
       </w:r>
     </w:p>
-    <w:p>
-      <w:pPr>
-        <w:spacing w:line="180" w:lineRule="exact"/>
-        <w:ind w:left="360" w:hanging="360"/>
-        <w:jc w:val="both"/>
-      </w:pPr>
-    </w:p>
-    <w:p>
-      <w:pPr>
-        <w:spacing w:line="180" w:lineRule="exact"/>
-        <w:ind w:left="360" w:hanging="360"/>
-        <w:jc w:val="both"/>
-      </w:pPr>
-    </w:p>
     <w:sectPr>
-      <w:footerReference w:type="even" r:id="rId7"/>
+      <w:footerReference w:type="even" r:id="rId9"/>
       <w:type w:val="continuous"/>
       <w:pgSz w:w="12240" w:h="15840" w:code="1"/>
       <w:pgMar w:top="1440" w:right="1440" w:bottom="1440" w:left="1440" w:header="960" w:footer="960" w:gutter="0"/>
@@ -1323,7 +2064,7 @@
 </file>
 
 <file path=word/endnotes.xml><?xml version="1.0" encoding="utf-8"?>
-<w:endnotes xmlns:wpc="http://schemas.microsoft.com/office/word/2010/wordprocessingCanvas" xmlns:cx="http://schemas.microsoft.com/office/drawing/2014/chartex" xmlns:cx1="http://schemas.microsoft.com/office/drawing/2015/9/8/chartex" xmlns:mc="http://schemas.openxmlformats.org/markup-compatibility/2006" xmlns:o="urn:schemas-microsoft-com:office:office" xmlns:r="http://schemas.openxmlformats.org/officeDocument/2006/relationships" xmlns:m="http://schemas.openxmlformats.org/officeDocument/2006/math" xmlns:v="urn:schemas-microsoft-com:vml" xmlns:wp14="http://schemas.microsoft.com/office/word/2010/wordprocessingDrawing" xmlns:wp="http://schemas.openxmlformats.org/drawingml/2006/wordprocessingDrawing" xmlns:w10="urn:schemas-microsoft-com:office:word" xmlns:w="http://schemas.openxmlformats.org/wordprocessingml/2006/main" xmlns:w14="http://schemas.microsoft.com/office/word/2010/wordml" xmlns:w15="http://schemas.microsoft.com/office/word/2012/wordml" xmlns:w16se="http://schemas.microsoft.com/office/word/2015/wordml/symex" xmlns:wpg="http://schemas.microsoft.com/office/word/2010/wordprocessingGroup" xmlns:wpi="http://schemas.microsoft.com/office/word/2010/wordprocessingInk" xmlns:wne="http://schemas.microsoft.com/office/word/2006/wordml" xmlns:wps="http://schemas.microsoft.com/office/word/2010/wordprocessingShape" mc:Ignorable="w14 w15 w16se wp14">
+<w:endnotes xmlns:wpc="http://schemas.microsoft.com/office/word/2010/wordprocessingCanvas" xmlns:cx="http://schemas.microsoft.com/office/drawing/2014/chartex" xmlns:cx1="http://schemas.microsoft.com/office/drawing/2015/9/8/chartex" xmlns:cx2="http://schemas.microsoft.com/office/drawing/2015/10/21/chartex" xmlns:cx3="http://schemas.microsoft.com/office/drawing/2016/5/9/chartex" xmlns:cx4="http://schemas.microsoft.com/office/drawing/2016/5/10/chartex" xmlns:cx5="http://schemas.microsoft.com/office/drawing/2016/5/11/chartex" xmlns:cx6="http://schemas.microsoft.com/office/drawing/2016/5/12/chartex" xmlns:cx7="http://schemas.microsoft.com/office/drawing/2016/5/13/chartex" xmlns:cx8="http://schemas.microsoft.com/office/drawing/2016/5/14/chartex" xmlns:mc="http://schemas.openxmlformats.org/markup-compatibility/2006" xmlns:aink="http://schemas.microsoft.com/office/drawing/2016/ink" xmlns:am3d="http://schemas.microsoft.com/office/drawing/2017/model3d" xmlns:o="urn:schemas-microsoft-com:office:office" xmlns:r="http://schemas.openxmlformats.org/officeDocument/2006/relationships" xmlns:m="http://schemas.openxmlformats.org/officeDocument/2006/math" xmlns:v="urn:schemas-microsoft-com:vml" xmlns:wp14="http://schemas.microsoft.com/office/word/2010/wordprocessingDrawing" xmlns:wp="http://schemas.openxmlformats.org/drawingml/2006/wordprocessingDrawing" xmlns:w10="urn:schemas-microsoft-com:office:word" xmlns:w="http://schemas.openxmlformats.org/wordprocessingml/2006/main" xmlns:w14="http://schemas.microsoft.com/office/word/2010/wordml" xmlns:w15="http://schemas.microsoft.com/office/word/2012/wordml" xmlns:w16cid="http://schemas.microsoft.com/office/word/2016/wordml/cid" xmlns:w16se="http://schemas.microsoft.com/office/word/2015/wordml/symex" xmlns:wpg="http://schemas.microsoft.com/office/word/2010/wordprocessingGroup" xmlns:wpi="http://schemas.microsoft.com/office/word/2010/wordprocessingInk" xmlns:wne="http://schemas.microsoft.com/office/word/2006/wordml" xmlns:wps="http://schemas.microsoft.com/office/word/2010/wordprocessingShape" mc:Ignorable="w14 w15 w16se w16cid wp14">
   <w:endnote w:type="separator" w:id="-1">
     <w:p>
       <w:r>
@@ -1342,7 +2083,7 @@
 </file>
 
 <file path=word/footer1.xml><?xml version="1.0" encoding="utf-8"?>
-<w:ftr xmlns:wpc="http://schemas.microsoft.com/office/word/2010/wordprocessingCanvas" xmlns:cx="http://schemas.microsoft.com/office/drawing/2014/chartex" xmlns:cx1="http://schemas.microsoft.com/office/drawing/2015/9/8/chartex" xmlns:mc="http://schemas.openxmlformats.org/markup-compatibility/2006" xmlns:o="urn:schemas-microsoft-com:office:office" xmlns:r="http://schemas.openxmlformats.org/officeDocument/2006/relationships" xmlns:m="http://schemas.openxmlformats.org/officeDocument/2006/math" xmlns:v="urn:schemas-microsoft-com:vml" xmlns:wp14="http://schemas.microsoft.com/office/word/2010/wordprocessingDrawing" xmlns:wp="http://schemas.openxmlformats.org/drawingml/2006/wordprocessingDrawing" xmlns:w10="urn:schemas-microsoft-com:office:word" xmlns:w="http://schemas.openxmlformats.org/wordprocessingml/2006/main" xmlns:w14="http://schemas.microsoft.com/office/word/2010/wordml" xmlns:w15="http://schemas.microsoft.com/office/word/2012/wordml" xmlns:w16se="http://schemas.microsoft.com/office/word/2015/wordml/symex" xmlns:wpg="http://schemas.microsoft.com/office/word/2010/wordprocessingGroup" xmlns:wpi="http://schemas.microsoft.com/office/word/2010/wordprocessingInk" xmlns:wne="http://schemas.microsoft.com/office/word/2006/wordml" xmlns:wps="http://schemas.microsoft.com/office/word/2010/wordprocessingShape" mc:Ignorable="w14 w15 w16se wp14">
+<w:ftr xmlns:wpc="http://schemas.microsoft.com/office/word/2010/wordprocessingCanvas" xmlns:cx="http://schemas.microsoft.com/office/drawing/2014/chartex" xmlns:cx1="http://schemas.microsoft.com/office/drawing/2015/9/8/chartex" xmlns:cx2="http://schemas.microsoft.com/office/drawing/2015/10/21/chartex" xmlns:cx3="http://schemas.microsoft.com/office/drawing/2016/5/9/chartex" xmlns:cx4="http://schemas.microsoft.com/office/drawing/2016/5/10/chartex" xmlns:cx5="http://schemas.microsoft.com/office/drawing/2016/5/11/chartex" xmlns:cx6="http://schemas.microsoft.com/office/drawing/2016/5/12/chartex" xmlns:cx7="http://schemas.microsoft.com/office/drawing/2016/5/13/chartex" xmlns:cx8="http://schemas.microsoft.com/office/drawing/2016/5/14/chartex" xmlns:mc="http://schemas.openxmlformats.org/markup-compatibility/2006" xmlns:aink="http://schemas.microsoft.com/office/drawing/2016/ink" xmlns:am3d="http://schemas.microsoft.com/office/drawing/2017/model3d" xmlns:o="urn:schemas-microsoft-com:office:office" xmlns:r="http://schemas.openxmlformats.org/officeDocument/2006/relationships" xmlns:m="http://schemas.openxmlformats.org/officeDocument/2006/math" xmlns:v="urn:schemas-microsoft-com:vml" xmlns:wp14="http://schemas.microsoft.com/office/word/2010/wordprocessingDrawing" xmlns:wp="http://schemas.openxmlformats.org/drawingml/2006/wordprocessingDrawing" xmlns:w10="urn:schemas-microsoft-com:office:word" xmlns:w="http://schemas.openxmlformats.org/wordprocessingml/2006/main" xmlns:w14="http://schemas.microsoft.com/office/word/2010/wordml" xmlns:w15="http://schemas.microsoft.com/office/word/2012/wordml" xmlns:w16cid="http://schemas.microsoft.com/office/word/2016/wordml/cid" xmlns:w16se="http://schemas.microsoft.com/office/word/2015/wordml/symex" xmlns:wpg="http://schemas.microsoft.com/office/word/2010/wordprocessingGroup" xmlns:wpi="http://schemas.microsoft.com/office/word/2010/wordprocessingInk" xmlns:wne="http://schemas.microsoft.com/office/word/2006/wordml" xmlns:wps="http://schemas.microsoft.com/office/word/2010/wordprocessingShape" mc:Ignorable="w14 w15 w16se w16cid wp14">
   <w:p>
     <w:pPr>
       <w:pStyle w:val="Footer"/>
@@ -1380,7 +2121,7 @@
 </file>
 
 <file path=word/footnotes.xml><?xml version="1.0" encoding="utf-8"?>
-<w:footnotes xmlns:wpc="http://schemas.microsoft.com/office/word/2010/wordprocessingCanvas" xmlns:cx="http://schemas.microsoft.com/office/drawing/2014/chartex" xmlns:cx1="http://schemas.microsoft.com/office/drawing/2015/9/8/chartex" xmlns:mc="http://schemas.openxmlformats.org/markup-compatibility/2006" xmlns:o="urn:schemas-microsoft-com:office:office" xmlns:r="http://schemas.openxmlformats.org/officeDocument/2006/relationships" xmlns:m="http://schemas.openxmlformats.org/officeDocument/2006/math" xmlns:v="urn:schemas-microsoft-com:vml" xmlns:wp14="http://schemas.microsoft.com/office/word/2010/wordprocessingDrawing" xmlns:wp="http://schemas.openxmlformats.org/drawingml/2006/wordprocessingDrawing" xmlns:w10="urn:schemas-microsoft-com:office:word" xmlns:w="http://schemas.openxmlformats.org/wordprocessingml/2006/main" xmlns:w14="http://schemas.microsoft.com/office/word/2010/wordml" xmlns:w15="http://schemas.microsoft.com/office/word/2012/wordml" xmlns:w16se="http://schemas.microsoft.com/office/word/2015/wordml/symex" xmlns:wpg="http://schemas.microsoft.com/office/word/2010/wordprocessingGroup" xmlns:wpi="http://schemas.microsoft.com/office/word/2010/wordprocessingInk" xmlns:wne="http://schemas.microsoft.com/office/word/2006/wordml" xmlns:wps="http://schemas.microsoft.com/office/word/2010/wordprocessingShape" mc:Ignorable="w14 w15 w16se wp14">
+<w:footnotes xmlns:wpc="http://schemas.microsoft.com/office/word/2010/wordprocessingCanvas" xmlns:cx="http://schemas.microsoft.com/office/drawing/2014/chartex" xmlns:cx1="http://schemas.microsoft.com/office/drawing/2015/9/8/chartex" xmlns:cx2="http://schemas.microsoft.com/office/drawing/2015/10/21/chartex" xmlns:cx3="http://schemas.microsoft.com/office/drawing/2016/5/9/chartex" xmlns:cx4="http://schemas.microsoft.com/office/drawing/2016/5/10/chartex" xmlns:cx5="http://schemas.microsoft.com/office/drawing/2016/5/11/chartex" xmlns:cx6="http://schemas.microsoft.com/office/drawing/2016/5/12/chartex" xmlns:cx7="http://schemas.microsoft.com/office/drawing/2016/5/13/chartex" xmlns:cx8="http://schemas.microsoft.com/office/drawing/2016/5/14/chartex" xmlns:mc="http://schemas.openxmlformats.org/markup-compatibility/2006" xmlns:aink="http://schemas.microsoft.com/office/drawing/2016/ink" xmlns:am3d="http://schemas.microsoft.com/office/drawing/2017/model3d" xmlns:o="urn:schemas-microsoft-com:office:office" xmlns:r="http://schemas.openxmlformats.org/officeDocument/2006/relationships" xmlns:m="http://schemas.openxmlformats.org/officeDocument/2006/math" xmlns:v="urn:schemas-microsoft-com:vml" xmlns:wp14="http://schemas.microsoft.com/office/word/2010/wordprocessingDrawing" xmlns:wp="http://schemas.openxmlformats.org/drawingml/2006/wordprocessingDrawing" xmlns:w10="urn:schemas-microsoft-com:office:word" xmlns:w="http://schemas.openxmlformats.org/wordprocessingml/2006/main" xmlns:w14="http://schemas.microsoft.com/office/word/2010/wordml" xmlns:w15="http://schemas.microsoft.com/office/word/2012/wordml" xmlns:w16cid="http://schemas.microsoft.com/office/word/2016/wordml/cid" xmlns:w16se="http://schemas.microsoft.com/office/word/2015/wordml/symex" xmlns:wpg="http://schemas.microsoft.com/office/word/2010/wordprocessingGroup" xmlns:wpi="http://schemas.microsoft.com/office/word/2010/wordprocessingInk" xmlns:wne="http://schemas.microsoft.com/office/word/2006/wordml" xmlns:wps="http://schemas.microsoft.com/office/word/2010/wordprocessingShape" mc:Ignorable="w14 w15 w16se w16cid wp14">
   <w:footnote w:type="separator" w:id="-1">
     <w:p>
       <w:r>
@@ -1399,7 +2140,7 @@
 </file>
 
 <file path=word/numbering.xml><?xml version="1.0" encoding="utf-8"?>
-<w:numbering xmlns:wpc="http://schemas.microsoft.com/office/word/2010/wordprocessingCanvas" xmlns:cx="http://schemas.microsoft.com/office/drawing/2014/chartex" xmlns:cx1="http://schemas.microsoft.com/office/drawing/2015/9/8/chartex" xmlns:mc="http://schemas.openxmlformats.org/markup-compatibility/2006" xmlns:o="urn:schemas-microsoft-com:office:office" xmlns:r="http://schemas.openxmlformats.org/officeDocument/2006/relationships" xmlns:m="http://schemas.openxmlformats.org/officeDocument/2006/math" xmlns:v="urn:schemas-microsoft-com:vml" xmlns:wp14="http://schemas.microsoft.com/office/word/2010/wordprocessingDrawing" xmlns:wp="http://schemas.openxmlformats.org/drawingml/2006/wordprocessingDrawing" xmlns:w10="urn:schemas-microsoft-com:office:word" xmlns:w="http://schemas.openxmlformats.org/wordprocessingml/2006/main" xmlns:w14="http://schemas.microsoft.com/office/word/2010/wordml" xmlns:w15="http://schemas.microsoft.com/office/word/2012/wordml" xmlns:w16se="http://schemas.microsoft.com/office/word/2015/wordml/symex" xmlns:wpg="http://schemas.microsoft.com/office/word/2010/wordprocessingGroup" xmlns:wpi="http://schemas.microsoft.com/office/word/2010/wordprocessingInk" xmlns:wne="http://schemas.microsoft.com/office/word/2006/wordml" xmlns:wps="http://schemas.microsoft.com/office/word/2010/wordprocessingShape" mc:Ignorable="w14 w15 w16se wp14">
+<w:numbering xmlns:wpc="http://schemas.microsoft.com/office/word/2010/wordprocessingCanvas" xmlns:cx="http://schemas.microsoft.com/office/drawing/2014/chartex" xmlns:cx1="http://schemas.microsoft.com/office/drawing/2015/9/8/chartex" xmlns:cx2="http://schemas.microsoft.com/office/drawing/2015/10/21/chartex" xmlns:cx3="http://schemas.microsoft.com/office/drawing/2016/5/9/chartex" xmlns:cx4="http://schemas.microsoft.com/office/drawing/2016/5/10/chartex" xmlns:cx5="http://schemas.microsoft.com/office/drawing/2016/5/11/chartex" xmlns:cx6="http://schemas.microsoft.com/office/drawing/2016/5/12/chartex" xmlns:cx7="http://schemas.microsoft.com/office/drawing/2016/5/13/chartex" xmlns:cx8="http://schemas.microsoft.com/office/drawing/2016/5/14/chartex" xmlns:mc="http://schemas.openxmlformats.org/markup-compatibility/2006" xmlns:aink="http://schemas.microsoft.com/office/drawing/2016/ink" xmlns:am3d="http://schemas.microsoft.com/office/drawing/2017/model3d" xmlns:o="urn:schemas-microsoft-com:office:office" xmlns:r="http://schemas.openxmlformats.org/officeDocument/2006/relationships" xmlns:m="http://schemas.openxmlformats.org/officeDocument/2006/math" xmlns:v="urn:schemas-microsoft-com:vml" xmlns:wp14="http://schemas.microsoft.com/office/word/2010/wordprocessingDrawing" xmlns:wp="http://schemas.openxmlformats.org/drawingml/2006/wordprocessingDrawing" xmlns:w10="urn:schemas-microsoft-com:office:word" xmlns:w="http://schemas.openxmlformats.org/wordprocessingml/2006/main" xmlns:w14="http://schemas.microsoft.com/office/word/2010/wordml" xmlns:w15="http://schemas.microsoft.com/office/word/2012/wordml" xmlns:w16cid="http://schemas.microsoft.com/office/word/2016/wordml/cid" xmlns:w16se="http://schemas.microsoft.com/office/word/2015/wordml/symex" xmlns:wpg="http://schemas.microsoft.com/office/word/2010/wordprocessingGroup" xmlns:wpi="http://schemas.microsoft.com/office/word/2010/wordprocessingInk" xmlns:wne="http://schemas.microsoft.com/office/word/2006/wordml" xmlns:wps="http://schemas.microsoft.com/office/word/2010/wordprocessingShape" mc:Ignorable="w14 w15 w16se w16cid wp14">
   <w:abstractNum w:abstractNumId="0" w15:restartNumberingAfterBreak="0">
     <w:nsid w:val="0CC0579E"/>
     <w:multiLevelType w:val="singleLevel"/>
@@ -1407,6 +2148,7 @@
     <w:lvl w:ilvl="0">
       <w:start w:val="1"/>
       <w:numFmt w:val="upperLetter"/>
+      <w:pStyle w:val="Heading2"/>
       <w:lvlText w:val="%1."/>
       <w:lvlJc w:val="left"/>
       <w:pPr>
@@ -1546,7 +2288,6 @@
     <w:lvl w:ilvl="0">
       <w:start w:val="1"/>
       <w:numFmt w:val="upperLetter"/>
-      <w:pStyle w:val="Heading3"/>
       <w:lvlText w:val="%1."/>
       <w:lvlJc w:val="left"/>
       <w:pPr>
@@ -1626,7 +2367,7 @@
 </file>
 
 <file path=word/styles.xml><?xml version="1.0" encoding="utf-8"?>
-<w:styles xmlns:mc="http://schemas.openxmlformats.org/markup-compatibility/2006" xmlns:r="http://schemas.openxmlformats.org/officeDocument/2006/relationships" xmlns:w="http://schemas.openxmlformats.org/wordprocessingml/2006/main" xmlns:w14="http://schemas.microsoft.com/office/word/2010/wordml" xmlns:w15="http://schemas.microsoft.com/office/word/2012/wordml" xmlns:w16se="http://schemas.microsoft.com/office/word/2015/wordml/symex" mc:Ignorable="w14 w15 w16se">
+<w:styles xmlns:mc="http://schemas.openxmlformats.org/markup-compatibility/2006" xmlns:r="http://schemas.openxmlformats.org/officeDocument/2006/relationships" xmlns:w="http://schemas.openxmlformats.org/wordprocessingml/2006/main" xmlns:w14="http://schemas.microsoft.com/office/word/2010/wordml" xmlns:w15="http://schemas.microsoft.com/office/word/2012/wordml" xmlns:w16cid="http://schemas.microsoft.com/office/word/2016/wordml/cid" xmlns:w16se="http://schemas.microsoft.com/office/word/2015/wordml/symex" mc:Ignorable="w14 w15 w16se w16cid">
   <w:docDefaults>
     <w:rPrDefault>
       <w:rPr>
@@ -1636,7 +2377,7 @@
     </w:rPrDefault>
     <w:pPrDefault/>
   </w:docDefaults>
-  <w:latentStyles w:defLockedState="0" w:defUIPriority="99" w:defSemiHidden="0" w:defUnhideWhenUsed="0" w:defQFormat="0" w:count="371">
+  <w:latentStyles w:defLockedState="0" w:defUIPriority="99" w:defSemiHidden="0" w:defUnhideWhenUsed="0" w:defQFormat="0" w:count="376">
     <w:lsdException w:name="Normal" w:uiPriority="0" w:qFormat="1"/>
     <w:lsdException w:name="heading 1" w:uiPriority="9" w:qFormat="1"/>
     <w:lsdException w:name="heading 2" w:uiPriority="9" w:qFormat="1"/>
@@ -1742,7 +2483,6 @@
     <w:lsdException w:name="HTML Sample" w:semiHidden="1" w:unhideWhenUsed="1"/>
     <w:lsdException w:name="HTML Typewriter" w:semiHidden="1" w:unhideWhenUsed="1"/>
     <w:lsdException w:name="HTML Variable" w:semiHidden="1" w:unhideWhenUsed="1"/>
-    <w:lsdException w:name="Normal Table" w:semiHidden="1" w:unhideWhenUsed="1"/>
     <w:lsdException w:name="annotation subject" w:semiHidden="1" w:unhideWhenUsed="1"/>
     <w:lsdException w:name="No List" w:semiHidden="1" w:unhideWhenUsed="1"/>
     <w:lsdException w:name="Outline List 1" w:semiHidden="1" w:unhideWhenUsed="1"/>
@@ -1785,11 +2525,8 @@
     <w:lsdException w:name="Table Contemporary" w:semiHidden="1" w:unhideWhenUsed="1"/>
     <w:lsdException w:name="Table Elegant" w:semiHidden="1" w:unhideWhenUsed="1"/>
     <w:lsdException w:name="Table Professional" w:semiHidden="1" w:unhideWhenUsed="1"/>
-    <w:lsdException w:name="Table Subtle 1" w:semiHidden="1" w:unhideWhenUsed="1"/>
     <w:lsdException w:name="Table Subtle 2" w:semiHidden="1" w:unhideWhenUsed="1"/>
     <w:lsdException w:name="Table Web 1" w:semiHidden="1" w:unhideWhenUsed="1"/>
-    <w:lsdException w:name="Table Web 2" w:semiHidden="1" w:unhideWhenUsed="1"/>
-    <w:lsdException w:name="Table Web 3" w:semiHidden="1" w:unhideWhenUsed="1"/>
     <w:lsdException w:name="Balloon Text" w:semiHidden="1" w:unhideWhenUsed="1"/>
     <w:lsdException w:name="Table Grid" w:uiPriority="39"/>
     <w:lsdException w:name="Table Theme" w:semiHidden="1" w:unhideWhenUsed="1"/>
@@ -2008,6 +2745,11 @@
     <w:lsdException w:name="List Table 5 Dark Accent 6" w:uiPriority="50"/>
     <w:lsdException w:name="List Table 6 Colorful Accent 6" w:uiPriority="51"/>
     <w:lsdException w:name="List Table 7 Colorful Accent 6" w:uiPriority="52"/>
+    <w:lsdException w:name="Mention" w:semiHidden="1" w:unhideWhenUsed="1"/>
+    <w:lsdException w:name="Smart Hyperlink" w:semiHidden="1" w:unhideWhenUsed="1"/>
+    <w:lsdException w:name="Hashtag" w:semiHidden="1" w:unhideWhenUsed="1"/>
+    <w:lsdException w:name="Unresolved Mention" w:semiHidden="1" w:unhideWhenUsed="1"/>
+    <w:lsdException w:name="Smart Link" w:semiHidden="1" w:unhideWhenUsed="1"/>
   </w:latentStyles>
   <w:style w:type="paragraph" w:default="1" w:styleId="Normal">
     <w:name w:val="Normal"/>
@@ -2051,14 +2793,9 @@
     <w:qFormat/>
     <w:pPr>
       <w:keepNext/>
-      <w:numPr>
-        <w:numId w:val="7"/>
-      </w:numPr>
       <w:tabs>
-        <w:tab w:val="clear" w:pos="360"/>
         <w:tab w:val="num" w:pos="270"/>
       </w:tabs>
-      <w:ind w:left="0" w:firstLine="0"/>
       <w:jc w:val="center"/>
       <w:outlineLvl w:val="2"/>
     </w:pPr>
@@ -2073,10 +2810,11 @@
     <w:qFormat/>
     <w:pPr>
       <w:keepNext/>
-      <w:numPr>
-        <w:numId w:val="1"/>
-      </w:numPr>
+      <w:tabs>
+        <w:tab w:val="num" w:pos="720"/>
+      </w:tabs>
       <w:spacing w:after="120" w:line="216" w:lineRule="auto"/>
+      <w:ind w:left="720" w:hanging="720"/>
       <w:jc w:val="both"/>
       <w:outlineLvl w:val="3"/>
     </w:pPr>
@@ -2086,7 +2824,8 @@
   </w:style>
   <w:style w:type="character" w:default="1" w:styleId="DefaultParagraphFont">
     <w:name w:val="Default Paragraph Font"/>
-    <w:semiHidden/>
+    <w:uiPriority w:val="1"/>
+    <w:unhideWhenUsed/>
   </w:style>
   <w:style w:type="table" w:default="1" w:styleId="TableNormal">
     <w:name w:val="Normal Table"/>
@@ -2433,6 +3172,49 @@
     <w:rPr>
       <w:color w:val="808080"/>
     </w:rPr>
+  </w:style>
+  <w:style w:type="paragraph" w:styleId="BalloonText">
+    <w:name w:val="Balloon Text"/>
+    <w:basedOn w:val="Normal"/>
+    <w:link w:val="BalloonTextChar"/>
+    <w:uiPriority w:val="99"/>
+    <w:semiHidden/>
+    <w:unhideWhenUsed/>
+    <w:rsid w:val="00D65900"/>
+    <w:rPr>
+      <w:rFonts w:ascii="Segoe UI" w:hAnsi="Segoe UI" w:cs="Segoe UI"/>
+      <w:sz w:val="18"/>
+      <w:szCs w:val="18"/>
+    </w:rPr>
+  </w:style>
+  <w:style w:type="character" w:customStyle="1" w:styleId="BalloonTextChar">
+    <w:name w:val="Balloon Text Char"/>
+    <w:basedOn w:val="DefaultParagraphFont"/>
+    <w:link w:val="BalloonText"/>
+    <w:uiPriority w:val="99"/>
+    <w:semiHidden/>
+    <w:rsid w:val="00D65900"/>
+    <w:rPr>
+      <w:rFonts w:ascii="Segoe UI" w:hAnsi="Segoe UI" w:cs="Segoe UI"/>
+      <w:sz w:val="18"/>
+      <w:szCs w:val="18"/>
+    </w:rPr>
+  </w:style>
+  <w:style w:type="table" w:styleId="TableGrid">
+    <w:name w:val="Table Grid"/>
+    <w:basedOn w:val="TableNormal"/>
+    <w:uiPriority w:val="39"/>
+    <w:rsid w:val="00A74AF7"/>
+    <w:tblPr>
+      <w:tblBorders>
+        <w:top w:val="single" w:sz="4" w:space="0" w:color="auto"/>
+        <w:left w:val="single" w:sz="4" w:space="0" w:color="auto"/>
+        <w:bottom w:val="single" w:sz="4" w:space="0" w:color="auto"/>
+        <w:right w:val="single" w:sz="4" w:space="0" w:color="auto"/>
+        <w:insideH w:val="single" w:sz="4" w:space="0" w:color="auto"/>
+        <w:insideV w:val="single" w:sz="4" w:space="0" w:color="auto"/>
+      </w:tblBorders>
+    </w:tblPr>
   </w:style>
 </w:styles>
 </file>

</xml_diff>

<commit_message>
update the  citation in Draft report
</commit_message>
<xml_diff>
--- a/DraftReport.docx
+++ b/DraftReport.docx
@@ -729,6 +729,9 @@
         </w:drawing>
       </w:r>
       <w:r>
+        <w:rPr>
+          <w:noProof/>
+        </w:rPr>
         <w:drawing>
           <wp:inline distT="0" distB="0" distL="0" distR="0" wp14:anchorId="2F09BEE4" wp14:editId="42CB016B">
             <wp:extent cx="2940685" cy="2117074"/>
@@ -1035,19 +1038,7 @@
         <w:t xml:space="preserve">.   </w:t>
       </w:r>
       <w:r>
-        <w:t>Model Selection</w:t>
-      </w:r>
-      <w:r>
-        <w:t xml:space="preserve"> </w:t>
-      </w:r>
-      <w:r>
-        <w:t>&amp;</w:t>
-      </w:r>
-      <w:r>
-        <w:t xml:space="preserve"> </w:t>
-      </w:r>
-      <w:r>
-        <w:t>Parameter Tuning</w:t>
+        <w:t>Model Selection &amp; Parameter Tuning</w:t>
       </w:r>
     </w:p>
     <w:p>
@@ -1081,13 +1072,7 @@
         <w:t>We selected linear regressors and ensemble learners for the design of the regressor. This was done to ensure models are interpretable and didn’t take too much time to train. We selected Lasso, Ridge, Linear SVM, Decision Trees, Random Forest, and XG Boost as our models to predict the sale prices. We also stacked the Lasso and XG Boost regressor to investigate the effects of combining models</w:t>
       </w:r>
       <w:r>
-        <w:t>.  E</w:t>
-      </w:r>
-      <w:r>
-        <w:t>ach of the models were fined tuned and cross validated on the validation set. For each of the regressors a grid of parameters was designed over which grid search was ran</w:t>
-      </w:r>
-      <w:r>
-        <w:t xml:space="preserve"> to reduce the RMSLE. The models with the tuned parameters were then finally cross validated against the validation set. The model with lowest validation was selected as the benchmark model to predict the final house prices on the testing set.  </w:t>
+        <w:t xml:space="preserve">.  Each of the models were fined tuned and cross validated on the validation set. For each of the regressors a grid of parameters was designed over which grid search was ran to reduce the RMSLE. The models with the tuned parameters were then finally cross validated against the validation set. The model with lowest validation was selected as the benchmark model to predict the final house prices on the testing set.  </w:t>
       </w:r>
     </w:p>
     <w:p>
@@ -1386,13 +1371,7 @@
               <w:ind w:firstLine="0"/>
             </w:pPr>
             <w:r>
-              <w:t>XG</w:t>
-            </w:r>
-            <w:r>
-              <w:t xml:space="preserve"> </w:t>
-            </w:r>
-            <w:r>
-              <w:t>Boost</w:t>
+              <w:t>XG Boost</w:t>
             </w:r>
           </w:p>
         </w:tc>
@@ -1464,16 +1443,7 @@
         <w:jc w:val="center"/>
       </w:pPr>
       <w:r>
-        <w:t xml:space="preserve">Table </w:t>
-      </w:r>
-      <w:r>
-        <w:t>1</w:t>
-      </w:r>
-      <w:r>
-        <w:t xml:space="preserve">: </w:t>
-      </w:r>
-      <w:r>
-        <w:t>Validation RMSLE and Testing RMSLE</w:t>
+        <w:t>Table 1: Validation RMSLE and Testing RMSLE</w:t>
       </w:r>
     </w:p>
     <w:p>
@@ -1800,7 +1770,13 @@
       </w:r>
       <w:proofErr w:type="spellEnd"/>
       <w:r>
-        <w:t xml:space="preserve"> [2]. The script has been written to accommodate different data sets </w:t>
+        <w:t xml:space="preserve"> [</w:t>
+      </w:r>
+      <w:r>
+        <w:t>6</w:t>
+      </w:r>
+      <w:r>
+        <w:t xml:space="preserve">]. The script has been written to accommodate different data sets </w:t>
       </w:r>
       <w:r>
         <w:t xml:space="preserve">pertaining to house prices from different cities </w:t>
@@ -1823,36 +1799,168 @@
         <w:pStyle w:val="IEEEHeading1"/>
         <w:jc w:val="left"/>
       </w:pPr>
-      <w:bookmarkStart w:id="7" w:name="_GoBack"/>
+    </w:p>
+    <w:p>
+      <w:pPr>
+        <w:pStyle w:val="IEEEHeading1"/>
+      </w:pPr>
+    </w:p>
+    <w:p>
+      <w:pPr>
+        <w:pStyle w:val="IEEEHeading1"/>
+      </w:pPr>
+      <w:r>
+        <w:t>References</w:t>
+      </w:r>
+    </w:p>
+    <w:p>
+      <w:pPr>
+        <w:pStyle w:val="IEEEReference"/>
+      </w:pPr>
+      <w:bookmarkStart w:id="7" w:name="references"/>
       <w:bookmarkEnd w:id="7"/>
-    </w:p>
-    <w:p>
-      <w:pPr>
-        <w:pStyle w:val="IEEEHeading1"/>
-      </w:pPr>
-    </w:p>
-    <w:p>
-      <w:pPr>
-        <w:pStyle w:val="IEEEHeading1"/>
-      </w:pPr>
-      <w:r>
-        <w:t>References</w:t>
-      </w:r>
-    </w:p>
-    <w:p>
-      <w:pPr>
-        <w:pStyle w:val="IEEEReference"/>
-      </w:pPr>
-      <w:bookmarkStart w:id="8" w:name="references"/>
+      <w:r>
+        <w:t>[1]</w:t>
+      </w:r>
+      <w:r>
+        <w:tab/>
+      </w:r>
+      <w:r>
+        <w:t>Kaggle.com. (2019). House Prices: Advanced Regression Techniques | Kaggle. [online] Available at: https://www.kaggle.com/c/house-prices-advanced-regression-techniques [Accessed 27 Apr. 2019].</w:t>
+      </w:r>
+    </w:p>
+    <w:p>
+      <w:pPr>
+        <w:pStyle w:val="references"/>
+      </w:pPr>
+      <w:r>
+        <w:t>[2]</w:t>
+      </w:r>
+      <w:r>
+        <w:tab/>
+      </w:r>
+      <w:r>
+        <w:t>De Cock, D. (2011). Ames, Iowa: Alternative to the Boston Housing Data as an End of Semester Regression Project. Journal of Statistics Education, 19(3).</w:t>
+      </w:r>
+    </w:p>
+    <w:p>
+      <w:pPr>
+        <w:pStyle w:val="references"/>
+      </w:pPr>
+      <w:r>
+        <w:t>[3]</w:t>
+      </w:r>
+      <w:r>
+        <w:tab/>
+      </w:r>
+      <w:proofErr w:type="spellStart"/>
+      <w:r>
+        <w:t>Buuren</w:t>
+      </w:r>
+      <w:proofErr w:type="spellEnd"/>
+      <w:r>
+        <w:t xml:space="preserve">, S. and </w:t>
+      </w:r>
+      <w:proofErr w:type="spellStart"/>
+      <w:r>
+        <w:t>Groothuis-Oudshoorn</w:t>
+      </w:r>
+      <w:proofErr w:type="spellEnd"/>
+      <w:r>
+        <w:t>, K. (2011). mice: Multivariate Imputation by Chained Equations in</w:t>
+      </w:r>
+      <w:r>
+        <w:t xml:space="preserve"> </w:t>
+      </w:r>
+      <w:r>
+        <w:t>R. Journal of Statistical Software, 45(3).</w:t>
+      </w:r>
+    </w:p>
+    <w:p>
+      <w:pPr>
+        <w:pStyle w:val="references"/>
+      </w:pPr>
+      <w:r>
+        <w:t>[4]</w:t>
+      </w:r>
+      <w:r>
+        <w:tab/>
+      </w:r>
+      <w:r>
+        <w:t>Kuhn, M. (2008). Caret package. Journal of Statistical Software, 28(5)</w:t>
+      </w:r>
+      <w:bookmarkStart w:id="8" w:name="_GoBack"/>
       <w:bookmarkEnd w:id="8"/>
-      <w:r>
-        <w:t>[1]</w:t>
+    </w:p>
+    <w:p>
+      <w:pPr>
+        <w:pStyle w:val="references"/>
+      </w:pPr>
+      <w:r>
+        <w:t>[5]</w:t>
       </w:r>
       <w:r>
         <w:tab/>
       </w:r>
       <w:r>
-        <w:t>Kaggle.com. (2019). House Prices: Advanced Regression Techniques | Kaggle. [online] Available at: https://www.kaggle.com/c/house-prices-advanced-regression-techniques [Accessed 27 Apr. 2019].</w:t>
+        <w:t>O</w:t>
+      </w:r>
+      <w:r>
+        <w:t xml:space="preserve">. </w:t>
+      </w:r>
+      <w:proofErr w:type="spellStart"/>
+      <w:r>
+        <w:t>Mersmann</w:t>
+      </w:r>
+      <w:proofErr w:type="spellEnd"/>
+      <w:r>
+        <w:t>, C</w:t>
+      </w:r>
+      <w:r>
+        <w:t xml:space="preserve">. </w:t>
+      </w:r>
+      <w:proofErr w:type="spellStart"/>
+      <w:r>
+        <w:t>Beleites</w:t>
+      </w:r>
+      <w:proofErr w:type="spellEnd"/>
+      <w:r>
+        <w:t>, R</w:t>
+      </w:r>
+      <w:r>
+        <w:t>.</w:t>
+      </w:r>
+      <w:r>
+        <w:t xml:space="preserve"> Hurling, A</w:t>
+      </w:r>
+      <w:r>
+        <w:t>.</w:t>
+      </w:r>
+      <w:r>
+        <w:t xml:space="preserve"> </w:t>
+      </w:r>
+      <w:proofErr w:type="gramStart"/>
+      <w:r>
+        <w:t>Friedman ,</w:t>
+      </w:r>
+      <w:proofErr w:type="gramEnd"/>
+      <w:r>
+        <w:t xml:space="preserve"> JM. Ulrich</w:t>
+      </w:r>
+      <w:r>
+        <w:t xml:space="preserve">. </w:t>
+      </w:r>
+      <w:r>
+        <w:t xml:space="preserve"> </w:t>
+      </w:r>
+      <w:r>
+        <w:t>microbenchmark: Accurate Timing Functions</w:t>
+      </w:r>
+      <w:r>
+        <w:t>.</w:t>
+      </w:r>
+      <w:r>
+        <w:t xml:space="preserve"> https://cran.r-project.org/web/packages/microbenchmark/index.html</w:t>
       </w:r>
     </w:p>
     <w:p>
@@ -1860,173 +1968,16 @@
         <w:pStyle w:val="references"/>
       </w:pPr>
       <w:r>
-        <w:t>[2]</w:t>
+        <w:t>[6]</w:t>
       </w:r>
       <w:r>
         <w:tab/>
       </w:r>
       <w:r>
-        <w:t>De Cock, D. (2011). Ames, Iowa: Alternative to the Boston Housing Data as an End of Semester Regression Project. Journal of Statistics Education, 19(3).</w:t>
-      </w:r>
-    </w:p>
-    <w:p>
-      <w:pPr>
-        <w:pStyle w:val="references"/>
-      </w:pPr>
-      <w:r>
-        <w:t>[3]</w:t>
-      </w:r>
-      <w:r>
-        <w:tab/>
-      </w:r>
-      <w:proofErr w:type="spellStart"/>
-      <w:r>
-        <w:t>Buuren</w:t>
-      </w:r>
-      <w:proofErr w:type="spellEnd"/>
-      <w:r>
-        <w:t xml:space="preserve">, S. and </w:t>
-      </w:r>
-      <w:proofErr w:type="spellStart"/>
-      <w:r>
-        <w:t>Groothuis-Oudshoorn</w:t>
-      </w:r>
-      <w:proofErr w:type="spellEnd"/>
-      <w:r>
-        <w:t>, K. (2011). mice: Multivariate Imputation by Chained Equations in</w:t>
-      </w:r>
-      <w:r>
-        <w:t xml:space="preserve"> </w:t>
-      </w:r>
-      <w:r>
-        <w:t>R. Journal of Statistical Software, 45(3).</w:t>
-      </w:r>
-    </w:p>
-    <w:p>
-      <w:pPr>
-        <w:pStyle w:val="references"/>
-      </w:pPr>
-      <w:r>
-        <w:t>[4]</w:t>
-      </w:r>
-      <w:r>
-        <w:tab/>
-      </w:r>
-      <w:r>
-        <w:t>Kuhn, M. (2008). Caret package. Journal of Statistical Software, 28(5)</w:t>
-      </w:r>
-    </w:p>
-    <w:p>
-      <w:pPr>
-        <w:pStyle w:val="references"/>
-      </w:pPr>
-      <w:r>
-        <w:t>[5]</w:t>
-      </w:r>
-      <w:r>
-        <w:tab/>
-      </w:r>
-      <w:r>
-        <w:t xml:space="preserve">Olaf </w:t>
-      </w:r>
-      <w:proofErr w:type="spellStart"/>
-      <w:r>
-        <w:t>Mersmann</w:t>
-      </w:r>
-      <w:proofErr w:type="spellEnd"/>
-      <w:r>
-        <w:t xml:space="preserve">, Claudia </w:t>
-      </w:r>
-      <w:proofErr w:type="spellStart"/>
-      <w:r>
-        <w:t>Beleites</w:t>
-      </w:r>
-      <w:proofErr w:type="spellEnd"/>
-      <w:r>
-        <w:t xml:space="preserve">, Rainer Hurling, Ari </w:t>
-      </w:r>
-      <w:proofErr w:type="gramStart"/>
-      <w:r>
-        <w:t>Friedman ,</w:t>
-      </w:r>
-      <w:proofErr w:type="gramEnd"/>
-      <w:r>
-        <w:t xml:space="preserve"> Joshua M. Ulrich</w:t>
-      </w:r>
-      <w:r>
-        <w:t xml:space="preserve">. </w:t>
-      </w:r>
-      <w:r>
-        <w:t xml:space="preserve"> </w:t>
-      </w:r>
-      <w:r>
-        <w:t>microbenchmark: Accurate Timing Functions</w:t>
-      </w:r>
-      <w:r>
-        <w:t>.</w:t>
-      </w:r>
-      <w:r>
-        <w:t xml:space="preserve"> </w:t>
-      </w:r>
-      <w:r>
-        <w:t>https://cran.r-project.org/web/packages/microbenchmark/index.html</w:t>
-      </w:r>
-    </w:p>
-    <w:p>
-      <w:pPr>
-        <w:pStyle w:val="references"/>
-      </w:pPr>
-      <w:r>
-        <w:t>[6]</w:t>
-      </w:r>
-      <w:r>
-        <w:tab/>
-        <w:t xml:space="preserve">Y. Yorozu, M. Hirano, K. Oka, and Y. Tagawa, “Electron spectroscopy studies on magneto-optical media and plastic substrate interface,” </w:t>
-      </w:r>
-      <w:r>
-        <w:rPr>
-          <w:i/>
-        </w:rPr>
-        <w:t xml:space="preserve">IEEE Transl. J. </w:t>
-      </w:r>
-      <w:proofErr w:type="spellStart"/>
-      <w:r>
-        <w:rPr>
-          <w:i/>
-        </w:rPr>
-        <w:t>Magn</w:t>
-      </w:r>
-      <w:proofErr w:type="spellEnd"/>
-      <w:r>
-        <w:rPr>
-          <w:i/>
-        </w:rPr>
-        <w:t>. Japan</w:t>
-      </w:r>
-      <w:r>
-        <w:t>, vol. 2, pp. 740-741, August 1987 [</w:t>
-      </w:r>
-      <w:r>
-        <w:rPr>
-          <w:i/>
-        </w:rPr>
-        <w:t>Digests 9</w:t>
-      </w:r>
-      <w:r>
-        <w:rPr>
-          <w:i/>
-          <w:vertAlign w:val="superscript"/>
-        </w:rPr>
-        <w:t>th</w:t>
-      </w:r>
-      <w:r>
-        <w:rPr>
-          <w:i/>
-        </w:rPr>
-        <w:t xml:space="preserve"> Annual Conf. Magnetics Japan,</w:t>
-      </w:r>
-      <w:r>
-        <w:t xml:space="preserve"> p. 301, 1982].</w:t>
+        <w:t xml:space="preserve">A. Lahiri, CY Chong. STAT689. </w:t>
+      </w:r>
+      <w:r>
+        <w:t>https://github.com/adilahiri/STAT689</w:t>
       </w:r>
     </w:p>
     <w:p>
@@ -2483,6 +2434,7 @@
     <w:lsdException w:name="HTML Sample" w:semiHidden="1" w:unhideWhenUsed="1"/>
     <w:lsdException w:name="HTML Typewriter" w:semiHidden="1" w:unhideWhenUsed="1"/>
     <w:lsdException w:name="HTML Variable" w:semiHidden="1" w:unhideWhenUsed="1"/>
+    <w:lsdException w:name="Normal Table" w:semiHidden="1" w:unhideWhenUsed="1"/>
     <w:lsdException w:name="annotation subject" w:semiHidden="1" w:unhideWhenUsed="1"/>
     <w:lsdException w:name="No List" w:semiHidden="1" w:unhideWhenUsed="1"/>
     <w:lsdException w:name="Outline List 1" w:semiHidden="1" w:unhideWhenUsed="1"/>
@@ -2525,8 +2477,11 @@
     <w:lsdException w:name="Table Contemporary" w:semiHidden="1" w:unhideWhenUsed="1"/>
     <w:lsdException w:name="Table Elegant" w:semiHidden="1" w:unhideWhenUsed="1"/>
     <w:lsdException w:name="Table Professional" w:semiHidden="1" w:unhideWhenUsed="1"/>
+    <w:lsdException w:name="Table Subtle 1" w:semiHidden="1" w:unhideWhenUsed="1"/>
     <w:lsdException w:name="Table Subtle 2" w:semiHidden="1" w:unhideWhenUsed="1"/>
     <w:lsdException w:name="Table Web 1" w:semiHidden="1" w:unhideWhenUsed="1"/>
+    <w:lsdException w:name="Table Web 2" w:semiHidden="1" w:unhideWhenUsed="1"/>
+    <w:lsdException w:name="Table Web 3" w:semiHidden="1" w:unhideWhenUsed="1"/>
     <w:lsdException w:name="Balloon Text" w:semiHidden="1" w:unhideWhenUsed="1"/>
     <w:lsdException w:name="Table Grid" w:uiPriority="39"/>
     <w:lsdException w:name="Table Theme" w:semiHidden="1" w:unhideWhenUsed="1"/>
@@ -2825,6 +2780,7 @@
   <w:style w:type="character" w:default="1" w:styleId="DefaultParagraphFont">
     <w:name w:val="Default Paragraph Font"/>
     <w:uiPriority w:val="1"/>
+    <w:semiHidden/>
     <w:unhideWhenUsed/>
   </w:style>
   <w:style w:type="table" w:default="1" w:styleId="TableNormal">

</xml_diff>